<commit_message>
added BLOB and CLOB in SQL, Creating object
</commit_message>
<xml_diff>
--- a/SQL.docx
+++ b/SQL.docx
@@ -66,7 +66,7 @@
     </w:p>
     <w:p>
       <w:pPr>
-        <w:pStyle w:val="a3"/>
+        <w:pStyle w:val="ListParagraph"/>
         <w:numPr>
           <w:ilvl w:val="0"/>
           <w:numId w:val="1"/>
@@ -120,7 +120,7 @@
     </w:p>
     <w:p>
       <w:pPr>
-        <w:pStyle w:val="a3"/>
+        <w:pStyle w:val="ListParagraph"/>
         <w:numPr>
           <w:ilvl w:val="0"/>
           <w:numId w:val="1"/>
@@ -142,7 +142,7 @@
     </w:p>
     <w:p>
       <w:pPr>
-        <w:pStyle w:val="a3"/>
+        <w:pStyle w:val="ListParagraph"/>
         <w:numPr>
           <w:ilvl w:val="0"/>
           <w:numId w:val="2"/>
@@ -174,7 +174,7 @@
     </w:p>
     <w:p>
       <w:pPr>
-        <w:pStyle w:val="a3"/>
+        <w:pStyle w:val="ListParagraph"/>
         <w:numPr>
           <w:ilvl w:val="0"/>
           <w:numId w:val="2"/>
@@ -206,7 +206,7 @@
     </w:p>
     <w:p>
       <w:pPr>
-        <w:pStyle w:val="a3"/>
+        <w:pStyle w:val="ListParagraph"/>
         <w:numPr>
           <w:ilvl w:val="0"/>
           <w:numId w:val="4"/>
@@ -228,7 +228,7 @@
     </w:p>
     <w:p>
       <w:pPr>
-        <w:pStyle w:val="a3"/>
+        <w:pStyle w:val="ListParagraph"/>
         <w:numPr>
           <w:ilvl w:val="0"/>
           <w:numId w:val="4"/>
@@ -267,7 +267,7 @@
     </w:p>
     <w:p>
       <w:pPr>
-        <w:pStyle w:val="a3"/>
+        <w:pStyle w:val="ListParagraph"/>
         <w:numPr>
           <w:ilvl w:val="0"/>
           <w:numId w:val="2"/>
@@ -299,7 +299,7 @@
     </w:p>
     <w:p>
       <w:pPr>
-        <w:pStyle w:val="a3"/>
+        <w:pStyle w:val="ListParagraph"/>
         <w:ind w:left="1440"/>
         <w:rPr>
           <w:rFonts w:ascii="Times New Roman" w:hAnsi="Times New Roman" w:cs="Times New Roman"/>
@@ -335,7 +335,7 @@
     </w:p>
     <w:p>
       <w:pPr>
-        <w:pStyle w:val="a3"/>
+        <w:pStyle w:val="ListParagraph"/>
         <w:ind w:left="1440"/>
         <w:rPr>
           <w:rFonts w:ascii="Times New Roman" w:hAnsi="Times New Roman" w:cs="Times New Roman"/>
@@ -356,7 +356,7 @@
     </w:p>
     <w:p>
       <w:pPr>
-        <w:pStyle w:val="a3"/>
+        <w:pStyle w:val="ListParagraph"/>
         <w:numPr>
           <w:ilvl w:val="0"/>
           <w:numId w:val="1"/>
@@ -378,7 +378,7 @@
     </w:p>
     <w:p>
       <w:pPr>
-        <w:pStyle w:val="a3"/>
+        <w:pStyle w:val="ListParagraph"/>
         <w:rPr>
           <w:rFonts w:ascii="Times New Roman" w:hAnsi="Times New Roman" w:cs="Times New Roman"/>
           <w:sz w:val="28"/>
@@ -415,6 +415,742 @@
       <w:pPr>
         <w:rPr>
           <w:rFonts w:ascii="Times New Roman" w:hAnsi="Times New Roman" w:cs="Times New Roman"/>
+          <w:b/>
+          <w:sz w:val="28"/>
+          <w:szCs w:val="28"/>
+        </w:rPr>
+      </w:pPr>
+      <w:r>
+        <w:rPr>
+          <w:rFonts w:ascii="Times New Roman" w:hAnsi="Times New Roman" w:cs="Times New Roman"/>
+          <w:b/>
+          <w:sz w:val="28"/>
+          <w:szCs w:val="28"/>
+        </w:rPr>
+        <w:t>Типы</w:t>
+      </w:r>
+      <w:r>
+        <w:rPr>
+          <w:rFonts w:ascii="Times New Roman" w:hAnsi="Times New Roman" w:cs="Times New Roman"/>
+          <w:b/>
+          <w:sz w:val="28"/>
+          <w:szCs w:val="28"/>
+        </w:rPr>
+        <w:t xml:space="preserve"> </w:t>
+      </w:r>
+      <w:r>
+        <w:rPr>
+          <w:rFonts w:ascii="Times New Roman" w:hAnsi="Times New Roman" w:cs="Times New Roman"/>
+          <w:b/>
+          <w:sz w:val="28"/>
+          <w:szCs w:val="28"/>
+        </w:rPr>
+        <w:t>данных</w:t>
+      </w:r>
+    </w:p>
+    <w:p>
+      <w:pPr>
+        <w:numPr>
+          <w:ilvl w:val="0"/>
+          <w:numId w:val="7"/>
+        </w:numPr>
+        <w:rPr>
+          <w:rFonts w:ascii="Times New Roman" w:hAnsi="Times New Roman" w:cs="Times New Roman"/>
+          <w:sz w:val="28"/>
+          <w:szCs w:val="28"/>
+        </w:rPr>
+      </w:pPr>
+      <w:r>
+        <w:rPr>
+          <w:rFonts w:ascii="Times New Roman" w:hAnsi="Times New Roman" w:cs="Times New Roman"/>
+          <w:b/>
+          <w:bCs/>
+          <w:sz w:val="28"/>
+          <w:szCs w:val="28"/>
+        </w:rPr>
+        <w:t>Целые числа. </w:t>
+      </w:r>
+      <w:r>
+        <w:rPr>
+          <w:rFonts w:ascii="Times New Roman" w:hAnsi="Times New Roman" w:cs="Times New Roman"/>
+          <w:bCs/>
+          <w:sz w:val="28"/>
+          <w:szCs w:val="28"/>
+          <w:lang w:val="en-US"/>
+        </w:rPr>
+        <w:t>INTEGER, SMALLINT</w:t>
+      </w:r>
+      <w:r>
+        <w:rPr>
+          <w:rFonts w:ascii="Times New Roman" w:hAnsi="Times New Roman" w:cs="Times New Roman"/>
+          <w:bCs/>
+          <w:sz w:val="28"/>
+          <w:szCs w:val="28"/>
+          <w:lang w:val="en-US"/>
+        </w:rPr>
+        <w:t>, BIGINT</w:t>
+      </w:r>
+    </w:p>
+    <w:p>
+      <w:pPr>
+        <w:numPr>
+          <w:ilvl w:val="0"/>
+          <w:numId w:val="7"/>
+        </w:numPr>
+        <w:rPr>
+          <w:rFonts w:ascii="Times New Roman" w:hAnsi="Times New Roman" w:cs="Times New Roman"/>
+          <w:sz w:val="28"/>
+          <w:szCs w:val="28"/>
+        </w:rPr>
+      </w:pPr>
+      <w:r>
+        <w:rPr>
+          <w:rFonts w:ascii="Times New Roman" w:hAnsi="Times New Roman" w:cs="Times New Roman"/>
+          <w:b/>
+          <w:bCs/>
+          <w:sz w:val="28"/>
+          <w:szCs w:val="28"/>
+        </w:rPr>
+        <w:t>Десятичные числа. </w:t>
+      </w:r>
+      <w:r>
+        <w:rPr>
+          <w:rFonts w:ascii="Times New Roman" w:hAnsi="Times New Roman" w:cs="Times New Roman"/>
+          <w:sz w:val="28"/>
+          <w:szCs w:val="28"/>
+        </w:rPr>
+        <w:t>Числа, имеющие дробную часть, но которые вычис</w:t>
+      </w:r>
+      <w:r>
+        <w:rPr>
+          <w:rFonts w:ascii="Times New Roman" w:hAnsi="Times New Roman" w:cs="Times New Roman"/>
+          <w:sz w:val="28"/>
+          <w:szCs w:val="28"/>
+        </w:rPr>
+        <w:softHyphen/>
+        <w:t xml:space="preserve">ляются точно. </w:t>
+      </w:r>
+      <w:r>
+        <w:rPr>
+          <w:rFonts w:ascii="Times New Roman" w:hAnsi="Times New Roman" w:cs="Times New Roman"/>
+          <w:sz w:val="28"/>
+          <w:szCs w:val="28"/>
+          <w:lang w:val="en-US"/>
+        </w:rPr>
+        <w:t>NUMERIC, DECIMAL.</w:t>
+      </w:r>
+    </w:p>
+    <w:p>
+      <w:pPr>
+        <w:numPr>
+          <w:ilvl w:val="0"/>
+          <w:numId w:val="7"/>
+        </w:numPr>
+        <w:rPr>
+          <w:rFonts w:ascii="Times New Roman" w:hAnsi="Times New Roman" w:cs="Times New Roman"/>
+          <w:sz w:val="28"/>
+          <w:szCs w:val="28"/>
+        </w:rPr>
+      </w:pPr>
+      <w:r>
+        <w:rPr>
+          <w:rFonts w:ascii="Times New Roman" w:hAnsi="Times New Roman" w:cs="Times New Roman"/>
+          <w:b/>
+          <w:bCs/>
+          <w:sz w:val="28"/>
+          <w:szCs w:val="28"/>
+        </w:rPr>
+        <w:t>Числа с плавающей точкой. </w:t>
+      </w:r>
+      <w:r>
+        <w:rPr>
+          <w:rFonts w:ascii="Times New Roman" w:hAnsi="Times New Roman" w:cs="Times New Roman"/>
+          <w:sz w:val="28"/>
+          <w:szCs w:val="28"/>
+        </w:rPr>
+        <w:t>Величины, которые можно вычислить при</w:t>
+      </w:r>
+      <w:r>
+        <w:rPr>
+          <w:rFonts w:ascii="Times New Roman" w:hAnsi="Times New Roman" w:cs="Times New Roman"/>
+          <w:sz w:val="28"/>
+          <w:szCs w:val="28"/>
+        </w:rPr>
+        <w:softHyphen/>
+        <w:t>близительно, такие как вес или расстояние. Числа с плавающей точкой могут представлять более широкий диапазон значений, чем десятичные числа, но при работе с ними возможны погрешности округления.</w:t>
+      </w:r>
+      <w:r>
+        <w:rPr>
+          <w:rFonts w:ascii="Times New Roman" w:hAnsi="Times New Roman" w:cs="Times New Roman"/>
+          <w:sz w:val="28"/>
+          <w:szCs w:val="28"/>
+        </w:rPr>
+        <w:t xml:space="preserve"> </w:t>
+      </w:r>
+      <w:r>
+        <w:rPr>
+          <w:rFonts w:ascii="Times New Roman" w:hAnsi="Times New Roman" w:cs="Times New Roman"/>
+          <w:sz w:val="28"/>
+          <w:szCs w:val="28"/>
+          <w:lang w:val="en-US"/>
+        </w:rPr>
+        <w:t>FLOAT, REAL</w:t>
+      </w:r>
+    </w:p>
+    <w:p>
+      <w:pPr>
+        <w:numPr>
+          <w:ilvl w:val="0"/>
+          <w:numId w:val="7"/>
+        </w:numPr>
+        <w:rPr>
+          <w:rFonts w:ascii="Times New Roman" w:hAnsi="Times New Roman" w:cs="Times New Roman"/>
+          <w:sz w:val="28"/>
+          <w:szCs w:val="28"/>
+        </w:rPr>
+      </w:pPr>
+      <w:r>
+        <w:rPr>
+          <w:rFonts w:ascii="Times New Roman" w:hAnsi="Times New Roman" w:cs="Times New Roman"/>
+          <w:b/>
+          <w:bCs/>
+          <w:sz w:val="28"/>
+          <w:szCs w:val="28"/>
+        </w:rPr>
+        <w:lastRenderedPageBreak/>
+        <w:t>Строки символов постоянной длины. </w:t>
+      </w:r>
+      <w:r>
+        <w:rPr>
+          <w:rFonts w:ascii="Times New Roman" w:hAnsi="Times New Roman" w:cs="Times New Roman"/>
+          <w:b/>
+          <w:sz w:val="28"/>
+          <w:szCs w:val="28"/>
+        </w:rPr>
+        <w:t>Char</w:t>
+      </w:r>
+      <w:r>
+        <w:rPr>
+          <w:rFonts w:ascii="Times New Roman" w:hAnsi="Times New Roman" w:cs="Times New Roman"/>
+          <w:sz w:val="28"/>
+          <w:szCs w:val="28"/>
+        </w:rPr>
+        <w:t xml:space="preserve"> –строка фиксированной длины, если длина меньше дополняется пробелами.</w:t>
+      </w:r>
+      <w:r>
+        <w:rPr>
+          <w:rFonts w:ascii="Times New Roman" w:hAnsi="Times New Roman" w:cs="Times New Roman"/>
+          <w:sz w:val="28"/>
+          <w:szCs w:val="28"/>
+        </w:rPr>
+        <w:t xml:space="preserve"> Работает быстрее чем </w:t>
+      </w:r>
+      <w:r>
+        <w:rPr>
+          <w:rFonts w:ascii="Times New Roman" w:hAnsi="Times New Roman" w:cs="Times New Roman"/>
+          <w:sz w:val="28"/>
+          <w:szCs w:val="28"/>
+          <w:lang w:val="en-US"/>
+        </w:rPr>
+        <w:t>varchar.</w:t>
+      </w:r>
+    </w:p>
+    <w:p>
+      <w:pPr>
+        <w:numPr>
+          <w:ilvl w:val="0"/>
+          <w:numId w:val="7"/>
+        </w:numPr>
+        <w:rPr>
+          <w:rFonts w:ascii="Times New Roman" w:hAnsi="Times New Roman" w:cs="Times New Roman"/>
+          <w:b/>
+          <w:bCs/>
+          <w:sz w:val="28"/>
+          <w:szCs w:val="28"/>
+        </w:rPr>
+      </w:pPr>
+      <w:r>
+        <w:rPr>
+          <w:rFonts w:ascii="Times New Roman" w:hAnsi="Times New Roman" w:cs="Times New Roman"/>
+          <w:b/>
+          <w:bCs/>
+          <w:sz w:val="28"/>
+          <w:szCs w:val="28"/>
+        </w:rPr>
+        <w:t>Строки символов переменной длины. </w:t>
+      </w:r>
+      <w:r>
+        <w:rPr>
+          <w:rFonts w:ascii="Times New Roman" w:hAnsi="Times New Roman" w:cs="Times New Roman"/>
+          <w:bCs/>
+          <w:sz w:val="28"/>
+          <w:szCs w:val="28"/>
+        </w:rPr>
+        <w:t>Varchar – строка переменной длины, игнорирует конечные пробелы. Хранит дополнительно один байт(Длина строки).</w:t>
+      </w:r>
+    </w:p>
+    <w:p>
+      <w:pPr>
+        <w:numPr>
+          <w:ilvl w:val="0"/>
+          <w:numId w:val="7"/>
+        </w:numPr>
+        <w:rPr>
+          <w:rFonts w:ascii="Times New Roman" w:hAnsi="Times New Roman" w:cs="Times New Roman"/>
+          <w:sz w:val="28"/>
+          <w:szCs w:val="28"/>
+        </w:rPr>
+      </w:pPr>
+      <w:r>
+        <w:rPr>
+          <w:rFonts w:ascii="Times New Roman" w:hAnsi="Times New Roman" w:cs="Times New Roman"/>
+          <w:b/>
+          <w:bCs/>
+          <w:sz w:val="28"/>
+          <w:szCs w:val="28"/>
+        </w:rPr>
+        <w:t>Денежные величины. </w:t>
+      </w:r>
+      <w:r>
+        <w:rPr>
+          <w:rFonts w:ascii="Times New Roman" w:hAnsi="Times New Roman" w:cs="Times New Roman"/>
+          <w:sz w:val="28"/>
+          <w:szCs w:val="28"/>
+        </w:rPr>
+        <w:t>Во многих СУБД поддерживается тип данных MONEY или CURRENCY</w:t>
+      </w:r>
+      <w:r>
+        <w:rPr>
+          <w:rFonts w:ascii="Times New Roman" w:hAnsi="Times New Roman" w:cs="Times New Roman"/>
+          <w:sz w:val="28"/>
+          <w:szCs w:val="28"/>
+        </w:rPr>
+        <w:t xml:space="preserve">. </w:t>
+      </w:r>
+      <w:r>
+        <w:rPr>
+          <w:rFonts w:ascii="Times New Roman" w:hAnsi="Times New Roman" w:cs="Times New Roman"/>
+          <w:sz w:val="28"/>
+          <w:szCs w:val="28"/>
+        </w:rPr>
+        <w:t>Однако в стандарте SQL такие типы данных не определяются.</w:t>
+      </w:r>
+    </w:p>
+    <w:p>
+      <w:pPr>
+        <w:numPr>
+          <w:ilvl w:val="0"/>
+          <w:numId w:val="7"/>
+        </w:numPr>
+        <w:rPr>
+          <w:rFonts w:ascii="Times New Roman" w:hAnsi="Times New Roman" w:cs="Times New Roman"/>
+          <w:sz w:val="28"/>
+          <w:szCs w:val="28"/>
+        </w:rPr>
+      </w:pPr>
+      <w:r>
+        <w:rPr>
+          <w:rFonts w:ascii="Times New Roman" w:hAnsi="Times New Roman" w:cs="Times New Roman"/>
+          <w:b/>
+          <w:bCs/>
+          <w:sz w:val="28"/>
+          <w:szCs w:val="28"/>
+        </w:rPr>
+        <w:t>Дата и время. </w:t>
+      </w:r>
+      <w:r>
+        <w:rPr>
+          <w:rFonts w:ascii="Times New Roman" w:hAnsi="Times New Roman" w:cs="Times New Roman"/>
+          <w:sz w:val="28"/>
+          <w:szCs w:val="28"/>
+        </w:rPr>
+        <w:t xml:space="preserve"> Стандарт SQL включает детальную спецификацию типов данных date, TIME, TIMESTAMP и INTERVAL, а также поддержку часовых поясов и точ</w:t>
+      </w:r>
+      <w:r>
+        <w:rPr>
+          <w:rFonts w:ascii="Times New Roman" w:hAnsi="Times New Roman" w:cs="Times New Roman"/>
+          <w:sz w:val="28"/>
+          <w:szCs w:val="28"/>
+        </w:rPr>
+        <w:softHyphen/>
+        <w:t>ного времени (например, десятые или сотые доли секунды).</w:t>
+      </w:r>
+      <w:r>
+        <w:rPr>
+          <w:rFonts w:ascii="Times New Roman" w:hAnsi="Times New Roman" w:cs="Times New Roman"/>
+          <w:sz w:val="28"/>
+          <w:szCs w:val="28"/>
+        </w:rPr>
+        <w:t xml:space="preserve"> </w:t>
+      </w:r>
+    </w:p>
+    <w:p>
+      <w:pPr>
+        <w:numPr>
+          <w:ilvl w:val="0"/>
+          <w:numId w:val="7"/>
+        </w:numPr>
+        <w:rPr>
+          <w:rFonts w:ascii="Times New Roman" w:hAnsi="Times New Roman" w:cs="Times New Roman"/>
+          <w:sz w:val="28"/>
+          <w:szCs w:val="28"/>
+        </w:rPr>
+      </w:pPr>
+      <w:r>
+        <w:rPr>
+          <w:rFonts w:ascii="Times New Roman" w:hAnsi="Times New Roman" w:cs="Times New Roman"/>
+          <w:b/>
+          <w:bCs/>
+          <w:sz w:val="28"/>
+          <w:szCs w:val="28"/>
+        </w:rPr>
+        <w:t>Логические величины. </w:t>
+      </w:r>
+      <w:r>
+        <w:rPr>
+          <w:rFonts w:ascii="Times New Roman" w:hAnsi="Times New Roman" w:cs="Times New Roman"/>
+          <w:sz w:val="28"/>
+          <w:szCs w:val="28"/>
+        </w:rPr>
+        <w:t>Одни СУБД, в частности Microsoft SQL Server, явно поддерживают логические значения (true или false), а другие разрешают выполнять в инструкциях SQL логические операции (сравнение, логическое И/ИЛИ и другие) над данными.</w:t>
+      </w:r>
+    </w:p>
+    <w:p>
+      <w:pPr>
+        <w:numPr>
+          <w:ilvl w:val="0"/>
+          <w:numId w:val="7"/>
+        </w:numPr>
+        <w:rPr>
+          <w:rFonts w:ascii="Times New Roman" w:hAnsi="Times New Roman" w:cs="Times New Roman"/>
+          <w:sz w:val="28"/>
+          <w:szCs w:val="28"/>
+        </w:rPr>
+      </w:pPr>
+      <w:r>
+        <w:rPr>
+          <w:rFonts w:ascii="Times New Roman" w:hAnsi="Times New Roman" w:cs="Times New Roman"/>
+          <w:b/>
+          <w:bCs/>
+          <w:sz w:val="28"/>
+          <w:szCs w:val="28"/>
+        </w:rPr>
+        <w:t>Длинные символьные объекты. </w:t>
+      </w:r>
+      <w:r>
+        <w:rPr>
+          <w:rFonts w:ascii="Times New Roman" w:hAnsi="Times New Roman" w:cs="Times New Roman"/>
+          <w:sz w:val="28"/>
+          <w:szCs w:val="28"/>
+        </w:rPr>
+        <w:t>В стандарт SQL:1999 добавлен тип данных CLOB, который обеспечивает хранение больших символьных строк. Обычно СУБД ограничивает применение таких столбцов в интерактивных запросах и поисках.</w:t>
+      </w:r>
+    </w:p>
+    <w:p>
+      <w:pPr>
+        <w:numPr>
+          <w:ilvl w:val="0"/>
+          <w:numId w:val="7"/>
+        </w:numPr>
+        <w:rPr>
+          <w:rFonts w:ascii="Times New Roman" w:hAnsi="Times New Roman" w:cs="Times New Roman"/>
+          <w:sz w:val="28"/>
+          <w:szCs w:val="28"/>
+        </w:rPr>
+      </w:pPr>
+      <w:r>
+        <w:rPr>
+          <w:rFonts w:ascii="Times New Roman" w:hAnsi="Times New Roman" w:cs="Times New Roman"/>
+          <w:b/>
+          <w:bCs/>
+          <w:sz w:val="28"/>
+          <w:szCs w:val="28"/>
+        </w:rPr>
+        <w:t>Большие бинарные объекты.</w:t>
+      </w:r>
+      <w:r>
+        <w:rPr>
+          <w:rFonts w:ascii="Times New Roman" w:hAnsi="Times New Roman" w:cs="Times New Roman"/>
+          <w:sz w:val="28"/>
+          <w:szCs w:val="28"/>
+        </w:rPr>
+        <w:t> В стандарт SQL:1999 добавлен тип данных BLOB, который поддерживает хранение неструктурированных последо</w:t>
+      </w:r>
+      <w:r>
+        <w:rPr>
+          <w:rFonts w:ascii="Times New Roman" w:hAnsi="Times New Roman" w:cs="Times New Roman"/>
+          <w:sz w:val="28"/>
+          <w:szCs w:val="28"/>
+        </w:rPr>
+        <w:softHyphen/>
+        <w:t>вательностей байтов</w:t>
+      </w:r>
+      <w:r>
+        <w:rPr>
+          <w:rFonts w:ascii="Times New Roman" w:hAnsi="Times New Roman" w:cs="Times New Roman"/>
+          <w:sz w:val="28"/>
+          <w:szCs w:val="28"/>
+        </w:rPr>
+        <w:t xml:space="preserve"> переменной длины.</w:t>
+      </w:r>
+    </w:p>
+    <w:p>
+      <w:pPr>
+        <w:numPr>
+          <w:ilvl w:val="0"/>
+          <w:numId w:val="7"/>
+        </w:numPr>
+        <w:rPr>
+          <w:rFonts w:ascii="Times New Roman" w:hAnsi="Times New Roman" w:cs="Times New Roman"/>
+          <w:sz w:val="28"/>
+          <w:szCs w:val="28"/>
+        </w:rPr>
+      </w:pPr>
+      <w:r>
+        <w:rPr>
+          <w:rFonts w:ascii="Times New Roman" w:hAnsi="Times New Roman" w:cs="Times New Roman"/>
+          <w:b/>
+          <w:bCs/>
+          <w:sz w:val="28"/>
+          <w:szCs w:val="28"/>
+        </w:rPr>
+        <w:t>Национальные</w:t>
+      </w:r>
+      <w:r>
+        <w:rPr>
+          <w:rFonts w:ascii="Times New Roman" w:hAnsi="Times New Roman" w:cs="Times New Roman"/>
+          <w:b/>
+          <w:bCs/>
+          <w:sz w:val="28"/>
+          <w:szCs w:val="28"/>
+        </w:rPr>
+        <w:t xml:space="preserve"> символы. Nvarchar, nchar – </w:t>
+      </w:r>
+      <w:r>
+        <w:rPr>
+          <w:rFonts w:ascii="Times New Roman" w:hAnsi="Times New Roman" w:cs="Times New Roman"/>
+          <w:bCs/>
+          <w:sz w:val="28"/>
+          <w:szCs w:val="28"/>
+        </w:rPr>
+        <w:t>хранит строку в Unicode. Символ char занимает 8 бит, nchar – 16 бит.</w:t>
+      </w:r>
+    </w:p>
+    <w:p>
+      <w:pPr>
+        <w:rPr>
+          <w:rFonts w:ascii="Times New Roman" w:hAnsi="Times New Roman" w:cs="Times New Roman"/>
+          <w:sz w:val="28"/>
+          <w:szCs w:val="28"/>
+        </w:rPr>
+      </w:pPr>
+      <w:r>
+        <w:rPr>
+          <w:rFonts w:ascii="Times New Roman" w:hAnsi="Times New Roman" w:cs="Times New Roman"/>
+          <w:sz w:val="28"/>
+          <w:szCs w:val="28"/>
+        </w:rPr>
+        <w:t xml:space="preserve">Для сравнения </w:t>
+      </w:r>
+      <w:r>
+        <w:rPr>
+          <w:rFonts w:ascii="Times New Roman" w:hAnsi="Times New Roman" w:cs="Times New Roman"/>
+          <w:sz w:val="28"/>
+          <w:szCs w:val="28"/>
+          <w:lang w:val="en-US"/>
+        </w:rPr>
+        <w:t>BLOB</w:t>
+      </w:r>
+      <w:r>
+        <w:rPr>
+          <w:rFonts w:ascii="Times New Roman" w:hAnsi="Times New Roman" w:cs="Times New Roman"/>
+          <w:sz w:val="28"/>
+          <w:szCs w:val="28"/>
+        </w:rPr>
+        <w:t xml:space="preserve"> </w:t>
+      </w:r>
+      <w:r>
+        <w:rPr>
+          <w:rFonts w:ascii="Times New Roman" w:hAnsi="Times New Roman" w:cs="Times New Roman"/>
+          <w:sz w:val="28"/>
+          <w:szCs w:val="28"/>
+        </w:rPr>
+        <w:t xml:space="preserve">и </w:t>
+      </w:r>
+      <w:r>
+        <w:rPr>
+          <w:rFonts w:ascii="Times New Roman" w:hAnsi="Times New Roman" w:cs="Times New Roman"/>
+          <w:sz w:val="28"/>
+          <w:szCs w:val="28"/>
+          <w:lang w:val="en-US"/>
+        </w:rPr>
+        <w:t>CLOB</w:t>
+      </w:r>
+      <w:r>
+        <w:rPr>
+          <w:rFonts w:ascii="Times New Roman" w:hAnsi="Times New Roman" w:cs="Times New Roman"/>
+          <w:sz w:val="28"/>
+          <w:szCs w:val="28"/>
+        </w:rPr>
+        <w:t xml:space="preserve"> </w:t>
+      </w:r>
+      <w:r>
+        <w:rPr>
+          <w:rFonts w:ascii="Times New Roman" w:hAnsi="Times New Roman" w:cs="Times New Roman"/>
+          <w:sz w:val="28"/>
+          <w:szCs w:val="28"/>
+        </w:rPr>
+        <w:t xml:space="preserve">в БД </w:t>
+      </w:r>
+      <w:r>
+        <w:rPr>
+          <w:rFonts w:ascii="Times New Roman" w:hAnsi="Times New Roman" w:cs="Times New Roman"/>
+          <w:sz w:val="28"/>
+          <w:szCs w:val="28"/>
+          <w:lang w:val="en-US"/>
+        </w:rPr>
+        <w:t>Oracle</w:t>
+      </w:r>
+      <w:r>
+        <w:rPr>
+          <w:rFonts w:ascii="Times New Roman" w:hAnsi="Times New Roman" w:cs="Times New Roman"/>
+          <w:sz w:val="28"/>
+          <w:szCs w:val="28"/>
+        </w:rPr>
+        <w:t xml:space="preserve"> есть функция </w:t>
+      </w:r>
+      <w:r>
+        <w:rPr>
+          <w:rFonts w:ascii="Times New Roman" w:hAnsi="Times New Roman" w:cs="Times New Roman"/>
+          <w:sz w:val="28"/>
+          <w:szCs w:val="28"/>
+        </w:rPr>
+        <w:t>DBMS_LOB.COMPARE</w:t>
+      </w:r>
+      <w:r>
+        <w:rPr>
+          <w:rFonts w:ascii="Times New Roman" w:hAnsi="Times New Roman" w:cs="Times New Roman"/>
+          <w:sz w:val="28"/>
+          <w:szCs w:val="28"/>
+        </w:rPr>
+        <w:t>(</w:t>
+      </w:r>
+      <w:r>
+        <w:rPr>
+          <w:rFonts w:ascii="Times New Roman" w:hAnsi="Times New Roman" w:cs="Times New Roman"/>
+          <w:sz w:val="28"/>
+          <w:szCs w:val="28"/>
+          <w:lang w:val="en-US"/>
+        </w:rPr>
+        <w:t>lob</w:t>
+      </w:r>
+      <w:r>
+        <w:rPr>
+          <w:rFonts w:ascii="Times New Roman" w:hAnsi="Times New Roman" w:cs="Times New Roman"/>
+          <w:sz w:val="28"/>
+          <w:szCs w:val="28"/>
+        </w:rPr>
+        <w:t xml:space="preserve">_1, </w:t>
+      </w:r>
+      <w:r>
+        <w:rPr>
+          <w:rFonts w:ascii="Times New Roman" w:hAnsi="Times New Roman" w:cs="Times New Roman"/>
+          <w:sz w:val="28"/>
+          <w:szCs w:val="28"/>
+          <w:lang w:val="en-US"/>
+        </w:rPr>
+        <w:t>lob</w:t>
+      </w:r>
+      <w:r>
+        <w:rPr>
+          <w:rFonts w:ascii="Times New Roman" w:hAnsi="Times New Roman" w:cs="Times New Roman"/>
+          <w:sz w:val="28"/>
+          <w:szCs w:val="28"/>
+        </w:rPr>
+        <w:t xml:space="preserve">_2, </w:t>
+      </w:r>
+      <w:r>
+        <w:rPr>
+          <w:rFonts w:ascii="Times New Roman" w:hAnsi="Times New Roman" w:cs="Times New Roman"/>
+          <w:sz w:val="28"/>
+          <w:szCs w:val="28"/>
+          <w:lang w:val="en-US"/>
+        </w:rPr>
+        <w:t>amount</w:t>
+      </w:r>
+      <w:r>
+        <w:rPr>
+          <w:rFonts w:ascii="Times New Roman" w:hAnsi="Times New Roman" w:cs="Times New Roman"/>
+          <w:sz w:val="28"/>
+          <w:szCs w:val="28"/>
+        </w:rPr>
+        <w:t xml:space="preserve">, </w:t>
+      </w:r>
+      <w:r>
+        <w:rPr>
+          <w:rFonts w:ascii="Times New Roman" w:hAnsi="Times New Roman" w:cs="Times New Roman"/>
+          <w:sz w:val="28"/>
+          <w:szCs w:val="28"/>
+          <w:lang w:val="en-US"/>
+        </w:rPr>
+        <w:t>offset</w:t>
+      </w:r>
+      <w:r>
+        <w:rPr>
+          <w:rFonts w:ascii="Times New Roman" w:hAnsi="Times New Roman" w:cs="Times New Roman"/>
+          <w:sz w:val="28"/>
+          <w:szCs w:val="28"/>
+        </w:rPr>
+        <w:t xml:space="preserve">_1, </w:t>
+      </w:r>
+      <w:r>
+        <w:rPr>
+          <w:rFonts w:ascii="Times New Roman" w:hAnsi="Times New Roman" w:cs="Times New Roman"/>
+          <w:sz w:val="28"/>
+          <w:szCs w:val="28"/>
+          <w:lang w:val="en-US"/>
+        </w:rPr>
+        <w:t>offset</w:t>
+      </w:r>
+      <w:r>
+        <w:rPr>
+          <w:rFonts w:ascii="Times New Roman" w:hAnsi="Times New Roman" w:cs="Times New Roman"/>
+          <w:sz w:val="28"/>
+          <w:szCs w:val="28"/>
+        </w:rPr>
+        <w:t>_2</w:t>
+      </w:r>
+      <w:r>
+        <w:rPr>
+          <w:rFonts w:ascii="Times New Roman" w:hAnsi="Times New Roman" w:cs="Times New Roman"/>
+          <w:sz w:val="28"/>
+          <w:szCs w:val="28"/>
+        </w:rPr>
+        <w:t>)</w:t>
+      </w:r>
+    </w:p>
+    <w:p>
+      <w:pPr>
+        <w:rPr>
+          <w:rFonts w:ascii="Times New Roman" w:hAnsi="Times New Roman" w:cs="Times New Roman"/>
+          <w:sz w:val="28"/>
+          <w:szCs w:val="28"/>
+        </w:rPr>
+      </w:pPr>
+    </w:p>
+    <w:p>
+      <w:pPr>
+        <w:rPr>
+          <w:rFonts w:ascii="Times New Roman" w:hAnsi="Times New Roman" w:cs="Times New Roman"/>
+          <w:sz w:val="28"/>
+          <w:szCs w:val="28"/>
+        </w:rPr>
+      </w:pPr>
+    </w:p>
+    <w:p>
+      <w:pPr>
+        <w:rPr>
+          <w:rFonts w:ascii="Times New Roman" w:hAnsi="Times New Roman" w:cs="Times New Roman"/>
           <w:sz w:val="28"/>
           <w:szCs w:val="28"/>
         </w:rPr>
@@ -513,6 +1249,7 @@
           <w:sz w:val="28"/>
           <w:szCs w:val="28"/>
         </w:rPr>
+        <w:lastRenderedPageBreak/>
         <w:t xml:space="preserve">2НФ – </w:t>
       </w:r>
       <w:r>
@@ -565,7 +1302,6 @@
           <w:sz w:val="28"/>
           <w:szCs w:val="28"/>
         </w:rPr>
-        <w:lastRenderedPageBreak/>
         <w:t xml:space="preserve">НФ Бойса-Кодда – </w:t>
       </w:r>
       <w:r>
@@ -1006,7 +1742,6 @@
           <w:sz w:val="28"/>
           <w:szCs w:val="28"/>
         </w:rPr>
-        <w:lastRenderedPageBreak/>
         <w:t xml:space="preserve">Суррогатный ключ – </w:t>
       </w:r>
       <w:r>
@@ -1062,6 +1797,31 @@
           <w:szCs w:val="28"/>
         </w:rPr>
       </w:pPr>
+      <w:r>
+        <w:rPr>
+          <w:rFonts w:ascii="Times New Roman" w:hAnsi="Times New Roman" w:cs="Times New Roman"/>
+          <w:sz w:val="28"/>
+          <w:szCs w:val="28"/>
+        </w:rPr>
+        <w:t xml:space="preserve">С помощью </w:t>
+      </w:r>
+      <w:r>
+        <w:rPr>
+          <w:rFonts w:ascii="Times New Roman" w:hAnsi="Times New Roman" w:cs="Times New Roman"/>
+          <w:b/>
+          <w:sz w:val="28"/>
+          <w:szCs w:val="28"/>
+        </w:rPr>
+        <w:t xml:space="preserve">Каскадных ограничений ссылочной целостности </w:t>
+      </w:r>
+      <w:r>
+        <w:rPr>
+          <w:rFonts w:ascii="Times New Roman" w:hAnsi="Times New Roman" w:cs="Times New Roman"/>
+          <w:sz w:val="28"/>
+          <w:szCs w:val="28"/>
+        </w:rPr>
+        <w:t xml:space="preserve"> можно определять действия, которые будут предприниматься при попытке удаления или обновления ключа, на который указывает внешний ключ другой таблицы. </w:t>
+      </w:r>
     </w:p>
     <w:p>
       <w:pPr>
@@ -1075,23 +1835,19 @@
       <w:r>
         <w:rPr>
           <w:rFonts w:ascii="Times New Roman" w:hAnsi="Times New Roman" w:cs="Times New Roman"/>
-          <w:b/>
-          <w:sz w:val="28"/>
-          <w:szCs w:val="28"/>
-        </w:rPr>
-        <w:t xml:space="preserve">Транзакция – </w:t>
-      </w:r>
-      <w:r>
-        <w:rPr>
-          <w:rFonts w:ascii="Times New Roman" w:hAnsi="Times New Roman" w:cs="Times New Roman"/>
-          <w:sz w:val="28"/>
-          <w:szCs w:val="28"/>
-        </w:rPr>
-        <w:t>последовательность действий, выполняющаяся как единое целое, и переводящая базу данных из одного согласованного состояния в другое.</w:t>
-      </w:r>
-    </w:p>
-    <w:p>
-      <w:pPr>
+          <w:sz w:val="28"/>
+          <w:szCs w:val="28"/>
+        </w:rPr>
+        <w:t>Могут быть определены следующие действия:</w:t>
+      </w:r>
+    </w:p>
+    <w:p>
+      <w:pPr>
+        <w:pStyle w:val="ListParagraph"/>
+        <w:numPr>
+          <w:ilvl w:val="0"/>
+          <w:numId w:val="10"/>
+        </w:numPr>
         <w:spacing w:before="240"/>
         <w:rPr>
           <w:rFonts w:ascii="Times New Roman" w:hAnsi="Times New Roman" w:cs="Times New Roman"/>
@@ -1102,31 +1858,53 @@
       <w:r>
         <w:rPr>
           <w:rFonts w:ascii="Times New Roman" w:hAnsi="Times New Roman" w:cs="Times New Roman"/>
-          <w:b/>
-          <w:sz w:val="28"/>
-          <w:szCs w:val="28"/>
-        </w:rPr>
-        <w:t>ACID</w:t>
-      </w:r>
-      <w:r>
-        <w:rPr>
-          <w:rFonts w:ascii="Times New Roman" w:hAnsi="Times New Roman" w:cs="Times New Roman"/>
-          <w:sz w:val="28"/>
-          <w:szCs w:val="28"/>
-        </w:rPr>
-        <w:t xml:space="preserve"> описывает требования к транзакционной системе</w:t>
-      </w:r>
-      <w:r>
-        <w:rPr>
-          <w:rFonts w:ascii="Times New Roman" w:hAnsi="Times New Roman" w:cs="Times New Roman"/>
-          <w:sz w:val="28"/>
-          <w:szCs w:val="28"/>
-        </w:rPr>
-        <w:t>:</w:t>
-      </w:r>
-    </w:p>
-    <w:p>
-      <w:pPr>
+          <w:sz w:val="28"/>
+          <w:szCs w:val="28"/>
+          <w:lang w:val="en-US"/>
+        </w:rPr>
+        <w:t>NO</w:t>
+      </w:r>
+      <w:r>
+        <w:rPr>
+          <w:rFonts w:ascii="Times New Roman" w:hAnsi="Times New Roman" w:cs="Times New Roman"/>
+          <w:sz w:val="28"/>
+          <w:szCs w:val="28"/>
+        </w:rPr>
+        <w:t xml:space="preserve"> </w:t>
+      </w:r>
+      <w:r>
+        <w:rPr>
+          <w:rFonts w:ascii="Times New Roman" w:hAnsi="Times New Roman" w:cs="Times New Roman"/>
+          <w:sz w:val="28"/>
+          <w:szCs w:val="28"/>
+          <w:lang w:val="en-US"/>
+        </w:rPr>
+        <w:t>ACTION</w:t>
+      </w:r>
+      <w:r>
+        <w:rPr>
+          <w:rFonts w:ascii="Times New Roman" w:hAnsi="Times New Roman" w:cs="Times New Roman"/>
+          <w:sz w:val="28"/>
+          <w:szCs w:val="28"/>
+        </w:rPr>
+        <w:t xml:space="preserve"> – </w:t>
+      </w:r>
+      <w:r>
+        <w:rPr>
+          <w:rFonts w:ascii="Times New Roman" w:hAnsi="Times New Roman" w:cs="Times New Roman"/>
+          <w:sz w:val="28"/>
+          <w:szCs w:val="28"/>
+        </w:rPr>
+        <w:t>формирует ошибку и откатывает операции удаления или обновления в родительской таблице.</w:t>
+      </w:r>
+    </w:p>
+    <w:p>
+      <w:pPr>
+        <w:pStyle w:val="ListParagraph"/>
+        <w:numPr>
+          <w:ilvl w:val="0"/>
+          <w:numId w:val="10"/>
+        </w:numPr>
         <w:spacing w:before="240"/>
         <w:rPr>
           <w:rFonts w:ascii="Times New Roman" w:hAnsi="Times New Roman" w:cs="Times New Roman"/>
@@ -1137,47 +1915,313 @@
       <w:r>
         <w:rPr>
           <w:rFonts w:ascii="Times New Roman" w:hAnsi="Times New Roman" w:cs="Times New Roman"/>
-          <w:b/>
-          <w:sz w:val="28"/>
-          <w:szCs w:val="28"/>
-        </w:rPr>
-        <w:t>Atomicity (</w:t>
-      </w:r>
-      <w:r>
-        <w:rPr>
-          <w:rFonts w:ascii="Times New Roman" w:hAnsi="Times New Roman" w:cs="Times New Roman"/>
-          <w:b/>
-          <w:sz w:val="28"/>
-          <w:szCs w:val="28"/>
-        </w:rPr>
-        <w:t>Атомарность</w:t>
-      </w:r>
-      <w:r>
-        <w:rPr>
-          <w:rFonts w:ascii="Times New Roman" w:hAnsi="Times New Roman" w:cs="Times New Roman"/>
-          <w:b/>
-          <w:sz w:val="28"/>
-          <w:szCs w:val="28"/>
-        </w:rPr>
-        <w:t xml:space="preserve">) – </w:t>
-      </w:r>
-      <w:r>
-        <w:rPr>
-          <w:rFonts w:ascii="Times New Roman" w:hAnsi="Times New Roman" w:cs="Times New Roman"/>
-          <w:sz w:val="28"/>
-          <w:szCs w:val="28"/>
-        </w:rPr>
-        <w:t xml:space="preserve">транзакция </w:t>
-      </w:r>
+          <w:sz w:val="28"/>
+          <w:szCs w:val="28"/>
+          <w:lang w:val="en-US"/>
+        </w:rPr>
+        <w:t>CASCADE</w:t>
+      </w:r>
+      <w:r>
+        <w:rPr>
+          <w:rFonts w:ascii="Times New Roman" w:hAnsi="Times New Roman" w:cs="Times New Roman"/>
+          <w:sz w:val="28"/>
+          <w:szCs w:val="28"/>
+        </w:rPr>
+        <w:t xml:space="preserve"> </w:t>
+      </w:r>
+      <w:r>
+        <w:rPr>
+          <w:rFonts w:ascii="Times New Roman" w:hAnsi="Times New Roman" w:cs="Times New Roman"/>
+          <w:sz w:val="28"/>
+          <w:szCs w:val="28"/>
+        </w:rPr>
+        <w:t>– соответствующие строки обновляются, либо удаляются вслед за столбцами родительской таблицы.</w:t>
+      </w:r>
+    </w:p>
+    <w:p>
+      <w:pPr>
+        <w:pStyle w:val="ListParagraph"/>
+        <w:numPr>
+          <w:ilvl w:val="0"/>
+          <w:numId w:val="10"/>
+        </w:numPr>
+        <w:spacing w:before="240"/>
+        <w:rPr>
+          <w:rFonts w:ascii="Times New Roman" w:hAnsi="Times New Roman" w:cs="Times New Roman"/>
+          <w:sz w:val="28"/>
+          <w:szCs w:val="28"/>
+        </w:rPr>
+      </w:pPr>
+      <w:r>
+        <w:rPr>
+          <w:rFonts w:ascii="Times New Roman" w:hAnsi="Times New Roman" w:cs="Times New Roman"/>
+          <w:sz w:val="28"/>
+          <w:szCs w:val="28"/>
+          <w:lang w:val="en-US"/>
+        </w:rPr>
+        <w:t>SET</w:t>
+      </w:r>
+      <w:r>
+        <w:rPr>
+          <w:rFonts w:ascii="Times New Roman" w:hAnsi="Times New Roman" w:cs="Times New Roman"/>
+          <w:sz w:val="28"/>
+          <w:szCs w:val="28"/>
+        </w:rPr>
+        <w:t xml:space="preserve"> </w:t>
+      </w:r>
+      <w:r>
+        <w:rPr>
+          <w:rFonts w:ascii="Times New Roman" w:hAnsi="Times New Roman" w:cs="Times New Roman"/>
+          <w:sz w:val="28"/>
+          <w:szCs w:val="28"/>
+          <w:lang w:val="en-US"/>
+        </w:rPr>
+        <w:t>NULL</w:t>
+      </w:r>
+      <w:r>
+        <w:rPr>
+          <w:rFonts w:ascii="Times New Roman" w:hAnsi="Times New Roman" w:cs="Times New Roman"/>
+          <w:sz w:val="28"/>
+          <w:szCs w:val="28"/>
+        </w:rPr>
+        <w:t xml:space="preserve"> – </w:t>
+      </w:r>
+      <w:r>
+        <w:rPr>
+          <w:rFonts w:ascii="Times New Roman" w:hAnsi="Times New Roman" w:cs="Times New Roman"/>
+          <w:sz w:val="28"/>
+          <w:szCs w:val="28"/>
+        </w:rPr>
+        <w:t xml:space="preserve">значениям внешнего ключа присваиваются значения </w:t>
+      </w:r>
+      <w:r>
+        <w:rPr>
+          <w:rFonts w:ascii="Times New Roman" w:hAnsi="Times New Roman" w:cs="Times New Roman"/>
+          <w:sz w:val="28"/>
+          <w:szCs w:val="28"/>
+          <w:lang w:val="en-US"/>
+        </w:rPr>
+        <w:t>NULL</w:t>
+      </w:r>
+      <w:r>
+        <w:rPr>
+          <w:rFonts w:ascii="Times New Roman" w:hAnsi="Times New Roman" w:cs="Times New Roman"/>
+          <w:sz w:val="28"/>
+          <w:szCs w:val="28"/>
+        </w:rPr>
+        <w:t xml:space="preserve"> </w:t>
+      </w:r>
+      <w:r>
+        <w:rPr>
+          <w:rFonts w:ascii="Times New Roman" w:hAnsi="Times New Roman" w:cs="Times New Roman"/>
+          <w:sz w:val="28"/>
+          <w:szCs w:val="28"/>
+        </w:rPr>
+        <w:t>при удалении или изменении строки родительской таблицы.</w:t>
+      </w:r>
+    </w:p>
+    <w:p>
+      <w:pPr>
+        <w:pStyle w:val="ListParagraph"/>
+        <w:numPr>
+          <w:ilvl w:val="0"/>
+          <w:numId w:val="10"/>
+        </w:numPr>
+        <w:spacing w:before="240"/>
+        <w:rPr>
+          <w:rFonts w:ascii="Times New Roman" w:hAnsi="Times New Roman" w:cs="Times New Roman"/>
+          <w:sz w:val="28"/>
+          <w:szCs w:val="28"/>
+        </w:rPr>
+      </w:pPr>
+      <w:r>
+        <w:rPr>
+          <w:rFonts w:ascii="Times New Roman" w:hAnsi="Times New Roman" w:cs="Times New Roman"/>
+          <w:sz w:val="28"/>
+          <w:szCs w:val="28"/>
+          <w:lang w:val="en-US"/>
+        </w:rPr>
+        <w:t>SET</w:t>
+      </w:r>
+      <w:r>
+        <w:rPr>
+          <w:rFonts w:ascii="Times New Roman" w:hAnsi="Times New Roman" w:cs="Times New Roman"/>
+          <w:sz w:val="28"/>
+          <w:szCs w:val="28"/>
+        </w:rPr>
+        <w:t xml:space="preserve"> </w:t>
+      </w:r>
+      <w:r>
+        <w:rPr>
+          <w:rFonts w:ascii="Times New Roman" w:hAnsi="Times New Roman" w:cs="Times New Roman"/>
+          <w:sz w:val="28"/>
+          <w:szCs w:val="28"/>
+          <w:lang w:val="en-US"/>
+        </w:rPr>
+        <w:t>DEFAULT</w:t>
+      </w:r>
+      <w:r>
+        <w:rPr>
+          <w:rFonts w:ascii="Times New Roman" w:hAnsi="Times New Roman" w:cs="Times New Roman"/>
+          <w:sz w:val="28"/>
+          <w:szCs w:val="28"/>
+        </w:rPr>
+        <w:t xml:space="preserve"> </w:t>
+      </w:r>
+      <w:r>
+        <w:rPr>
+          <w:rFonts w:ascii="Times New Roman" w:hAnsi="Times New Roman" w:cs="Times New Roman"/>
+          <w:sz w:val="28"/>
+          <w:szCs w:val="28"/>
+        </w:rPr>
+        <w:t xml:space="preserve">– значения внешнего ключа при </w:t>
+      </w:r>
+      <w:r>
+        <w:rPr>
+          <w:rFonts w:ascii="Times New Roman" w:hAnsi="Times New Roman" w:cs="Times New Roman"/>
+          <w:sz w:val="28"/>
+          <w:szCs w:val="28"/>
+        </w:rPr>
+        <w:t>удалении или изменении строки родительской таблицы</w:t>
+      </w:r>
+      <w:r>
+        <w:rPr>
+          <w:rFonts w:ascii="Times New Roman" w:hAnsi="Times New Roman" w:cs="Times New Roman"/>
+          <w:sz w:val="28"/>
+          <w:szCs w:val="28"/>
+        </w:rPr>
+        <w:t xml:space="preserve"> устанавливаются в значение по умолчанию.</w:t>
+      </w:r>
+    </w:p>
+    <w:p>
+      <w:pPr>
+        <w:spacing w:before="240"/>
+        <w:ind w:left="360"/>
+        <w:rPr>
+          <w:rFonts w:ascii="Times New Roman" w:hAnsi="Times New Roman" w:cs="Times New Roman"/>
+          <w:sz w:val="28"/>
+          <w:szCs w:val="28"/>
+          <w:lang w:val="en-US"/>
+        </w:rPr>
+      </w:pPr>
       <w:bookmarkStart w:id="0" w:name="_GoBack"/>
       <w:bookmarkEnd w:id="0"/>
-      <w:r>
-        <w:rPr>
-          <w:rFonts w:ascii="Times New Roman" w:hAnsi="Times New Roman" w:cs="Times New Roman"/>
-          <w:sz w:val="28"/>
-          <w:szCs w:val="28"/>
-        </w:rPr>
-        <w:t>либо выполняется полностью, либо не выполняется совсем.</w:t>
+    </w:p>
+    <w:p>
+      <w:pPr>
+        <w:spacing w:before="240"/>
+        <w:rPr>
+          <w:rFonts w:ascii="Times New Roman" w:hAnsi="Times New Roman" w:cs="Times New Roman"/>
+          <w:sz w:val="28"/>
+          <w:szCs w:val="28"/>
+        </w:rPr>
+      </w:pPr>
+    </w:p>
+    <w:p>
+      <w:pPr>
+        <w:spacing w:before="240"/>
+        <w:rPr>
+          <w:rFonts w:ascii="Times New Roman" w:hAnsi="Times New Roman" w:cs="Times New Roman"/>
+          <w:sz w:val="28"/>
+          <w:szCs w:val="28"/>
+        </w:rPr>
+      </w:pPr>
+      <w:r>
+        <w:rPr>
+          <w:rFonts w:ascii="Times New Roman" w:hAnsi="Times New Roman" w:cs="Times New Roman"/>
+          <w:b/>
+          <w:sz w:val="28"/>
+          <w:szCs w:val="28"/>
+        </w:rPr>
+        <w:t xml:space="preserve">Транзакция – </w:t>
+      </w:r>
+      <w:r>
+        <w:rPr>
+          <w:rFonts w:ascii="Times New Roman" w:hAnsi="Times New Roman" w:cs="Times New Roman"/>
+          <w:sz w:val="28"/>
+          <w:szCs w:val="28"/>
+        </w:rPr>
+        <w:t>последовательность действий, выполняющаяся как единое целое, и переводящая базу данных из одного согласованного состояния в другое.</w:t>
+      </w:r>
+    </w:p>
+    <w:p>
+      <w:pPr>
+        <w:spacing w:before="240"/>
+        <w:rPr>
+          <w:rFonts w:ascii="Times New Roman" w:hAnsi="Times New Roman" w:cs="Times New Roman"/>
+          <w:sz w:val="28"/>
+          <w:szCs w:val="28"/>
+        </w:rPr>
+      </w:pPr>
+      <w:r>
+        <w:rPr>
+          <w:rFonts w:ascii="Times New Roman" w:hAnsi="Times New Roman" w:cs="Times New Roman"/>
+          <w:b/>
+          <w:sz w:val="28"/>
+          <w:szCs w:val="28"/>
+        </w:rPr>
+        <w:t>ACID</w:t>
+      </w:r>
+      <w:r>
+        <w:rPr>
+          <w:rFonts w:ascii="Times New Roman" w:hAnsi="Times New Roman" w:cs="Times New Roman"/>
+          <w:sz w:val="28"/>
+          <w:szCs w:val="28"/>
+        </w:rPr>
+        <w:t xml:space="preserve"> описывает требования к транзакционной системе</w:t>
+      </w:r>
+      <w:r>
+        <w:rPr>
+          <w:rFonts w:ascii="Times New Roman" w:hAnsi="Times New Roman" w:cs="Times New Roman"/>
+          <w:sz w:val="28"/>
+          <w:szCs w:val="28"/>
+        </w:rPr>
+        <w:t>:</w:t>
+      </w:r>
+    </w:p>
+    <w:p>
+      <w:pPr>
+        <w:spacing w:before="240"/>
+        <w:rPr>
+          <w:rFonts w:ascii="Times New Roman" w:hAnsi="Times New Roman" w:cs="Times New Roman"/>
+          <w:sz w:val="28"/>
+          <w:szCs w:val="28"/>
+        </w:rPr>
+      </w:pPr>
+      <w:r>
+        <w:rPr>
+          <w:rFonts w:ascii="Times New Roman" w:hAnsi="Times New Roman" w:cs="Times New Roman"/>
+          <w:b/>
+          <w:sz w:val="28"/>
+          <w:szCs w:val="28"/>
+        </w:rPr>
+        <w:t>Atomicity (</w:t>
+      </w:r>
+      <w:r>
+        <w:rPr>
+          <w:rFonts w:ascii="Times New Roman" w:hAnsi="Times New Roman" w:cs="Times New Roman"/>
+          <w:b/>
+          <w:sz w:val="28"/>
+          <w:szCs w:val="28"/>
+        </w:rPr>
+        <w:t>Атомарность</w:t>
+      </w:r>
+      <w:r>
+        <w:rPr>
+          <w:rFonts w:ascii="Times New Roman" w:hAnsi="Times New Roman" w:cs="Times New Roman"/>
+          <w:b/>
+          <w:sz w:val="28"/>
+          <w:szCs w:val="28"/>
+        </w:rPr>
+        <w:t xml:space="preserve">) – </w:t>
+      </w:r>
+      <w:r>
+        <w:rPr>
+          <w:rFonts w:ascii="Times New Roman" w:hAnsi="Times New Roman" w:cs="Times New Roman"/>
+          <w:sz w:val="28"/>
+          <w:szCs w:val="28"/>
+        </w:rPr>
+        <w:t>транзакция либо выполняется полностью, либо не выполняется совсем.</w:t>
       </w:r>
     </w:p>
     <w:p>
@@ -1241,6 +2285,7 @@
           <w:sz w:val="28"/>
           <w:szCs w:val="28"/>
         </w:rPr>
+        <w:lastRenderedPageBreak/>
         <w:t>Isolation (</w:t>
       </w:r>
       <w:r>
@@ -1456,8 +2501,118 @@
           <w:sz w:val="28"/>
           <w:szCs w:val="28"/>
         </w:rPr>
+        <w:t>Повторяемое чтение (repeatable read)</w:t>
+      </w:r>
+    </w:p>
+    <w:p>
+      <w:pPr>
+        <w:spacing w:before="240"/>
+        <w:rPr>
+          <w:rFonts w:ascii="Times New Roman" w:hAnsi="Times New Roman" w:cs="Times New Roman"/>
+          <w:sz w:val="28"/>
+          <w:szCs w:val="28"/>
+        </w:rPr>
+      </w:pPr>
+      <w:r>
+        <w:rPr>
+          <w:rFonts w:ascii="Times New Roman" w:hAnsi="Times New Roman" w:cs="Times New Roman"/>
+          <w:sz w:val="28"/>
+          <w:szCs w:val="28"/>
+        </w:rPr>
+        <w:t>Транзакция не видит измененные или удаленные записи другой транзакции. Она блокирует изменение данных другой транзакцией. При многократной выборке транзакция получает один и тот же результат.</w:t>
+      </w:r>
+    </w:p>
+    <w:p>
+      <w:pPr>
+        <w:spacing w:before="240"/>
+        <w:rPr>
+          <w:rFonts w:ascii="Times New Roman" w:hAnsi="Times New Roman" w:cs="Times New Roman"/>
+          <w:sz w:val="28"/>
+          <w:szCs w:val="28"/>
+        </w:rPr>
+      </w:pPr>
+      <w:r>
+        <w:rPr>
+          <w:rFonts w:ascii="Times New Roman" w:hAnsi="Times New Roman" w:cs="Times New Roman"/>
+          <w:sz w:val="28"/>
+          <w:szCs w:val="28"/>
+        </w:rPr>
+        <w:t>Исключает неповторяемое чтение – когда несколько раз читаются данные, в данный момент изменяемые другой транзакцией. В итоге каждый раз результат может быть разным.</w:t>
+      </w:r>
+    </w:p>
+    <w:p>
+      <w:pPr>
+        <w:spacing w:before="240"/>
+        <w:rPr>
+          <w:rFonts w:ascii="Times New Roman" w:hAnsi="Times New Roman" w:cs="Times New Roman"/>
+          <w:b/>
+          <w:sz w:val="28"/>
+          <w:szCs w:val="28"/>
+        </w:rPr>
+      </w:pPr>
+      <w:r>
+        <w:rPr>
+          <w:rFonts w:ascii="Times New Roman" w:hAnsi="Times New Roman" w:cs="Times New Roman"/>
+          <w:b/>
+          <w:sz w:val="28"/>
+          <w:szCs w:val="28"/>
+        </w:rPr>
+        <w:t>Сериализуемый (serializable)</w:t>
+      </w:r>
+    </w:p>
+    <w:p>
+      <w:pPr>
+        <w:spacing w:before="240"/>
+        <w:rPr>
+          <w:rFonts w:ascii="Times New Roman" w:hAnsi="Times New Roman" w:cs="Times New Roman"/>
+          <w:sz w:val="28"/>
+          <w:szCs w:val="28"/>
+        </w:rPr>
+      </w:pPr>
+      <w:r>
+        <w:rPr>
+          <w:rFonts w:ascii="Times New Roman" w:hAnsi="Times New Roman" w:cs="Times New Roman"/>
+          <w:sz w:val="28"/>
+          <w:szCs w:val="28"/>
+        </w:rPr>
+        <w:t>Транзакции полностью изолируются друг от друга, фактически выполняясь последовательно.</w:t>
+      </w:r>
+    </w:p>
+    <w:p>
+      <w:pPr>
+        <w:spacing w:before="240"/>
+        <w:rPr>
+          <w:rFonts w:ascii="Times New Roman" w:hAnsi="Times New Roman" w:cs="Times New Roman"/>
+          <w:sz w:val="28"/>
+          <w:szCs w:val="28"/>
+        </w:rPr>
+      </w:pPr>
+      <w:r>
+        <w:rPr>
+          <w:rFonts w:ascii="Times New Roman" w:hAnsi="Times New Roman" w:cs="Times New Roman"/>
+          <w:sz w:val="28"/>
+          <w:szCs w:val="28"/>
+        </w:rPr>
+        <w:t>Исключает проблему фантомов – когда однна транзакция выбирает несколько строк по каким-то критериям. Другая между выборками вставляет либо удаляет сстроки или изменяет столбцы некоторых строк, используемых в критериях выборки.</w:t>
+      </w:r>
+    </w:p>
+    <w:p>
+      <w:pPr>
+        <w:spacing w:before="240"/>
+        <w:rPr>
+          <w:rFonts w:ascii="Times New Roman" w:hAnsi="Times New Roman" w:cs="Times New Roman"/>
+          <w:sz w:val="28"/>
+          <w:szCs w:val="28"/>
+        </w:rPr>
+      </w:pPr>
+      <w:r>
+        <w:rPr>
+          <w:rFonts w:ascii="Times New Roman" w:hAnsi="Times New Roman" w:cs="Times New Roman"/>
+          <w:sz w:val="28"/>
+          <w:szCs w:val="28"/>
+        </w:rPr>
         <w:lastRenderedPageBreak/>
-        <w:t>Повторяемое чтение (repeatable read)</w:t>
+        <w:t>В результате получается что одни и те же выборки первой транзакции дают разные множества строк.</w:t>
       </w:r>
     </w:p>
     <w:p>
@@ -1469,14 +2624,6 @@
           <w:szCs w:val="28"/>
         </w:rPr>
       </w:pPr>
-      <w:r>
-        <w:rPr>
-          <w:rFonts w:ascii="Times New Roman" w:hAnsi="Times New Roman" w:cs="Times New Roman"/>
-          <w:sz w:val="28"/>
-          <w:szCs w:val="28"/>
-        </w:rPr>
-        <w:t>Транзакция не видит измененные или удаленные записи другой транзакции. Она блокирует изменение данных другой транзакцией. При многократной выборке транзакция получает один и тот же результат.</w:t>
-      </w:r>
     </w:p>
     <w:p>
       <w:pPr>
@@ -1493,7 +2640,15 @@
           <w:sz w:val="28"/>
           <w:szCs w:val="28"/>
         </w:rPr>
-        <w:t>Исключает неповторяемое чтение – когда несколько раз читаются данные, в данный момент изменяемые другой транзакцией. В итоге каждый раз результат может быть разным.</w:t>
+        <w:t>Уровни изоляции реализуюся с помощью блокировок</w:t>
+      </w:r>
+      <w:r>
+        <w:rPr>
+          <w:rFonts w:ascii="Times New Roman" w:hAnsi="Times New Roman" w:cs="Times New Roman"/>
+          <w:sz w:val="28"/>
+          <w:szCs w:val="28"/>
+        </w:rPr>
+        <w:t>. Блокировкой называется временное ограничение на выполнение некоторых операций обработки данных. Происходит блокирование доступа к объекту.</w:t>
       </w:r>
     </w:p>
     <w:p>
@@ -1513,11 +2668,34 @@
           <w:sz w:val="28"/>
           <w:szCs w:val="28"/>
         </w:rPr>
-        <w:t>Сериализуемый (serializable)</w:t>
-      </w:r>
-    </w:p>
-    <w:p>
-      <w:pPr>
+        <w:t>Блокировки по области действия</w:t>
+      </w:r>
+      <w:r>
+        <w:rPr>
+          <w:rFonts w:ascii="Times New Roman" w:hAnsi="Times New Roman" w:cs="Times New Roman"/>
+          <w:b/>
+          <w:sz w:val="28"/>
+          <w:szCs w:val="28"/>
+        </w:rPr>
+        <w:t xml:space="preserve"> (гранулярности)</w:t>
+      </w:r>
+      <w:r>
+        <w:rPr>
+          <w:rFonts w:ascii="Times New Roman" w:hAnsi="Times New Roman" w:cs="Times New Roman"/>
+          <w:b/>
+          <w:sz w:val="28"/>
+          <w:szCs w:val="28"/>
+        </w:rPr>
+        <w:t>:</w:t>
+      </w:r>
+    </w:p>
+    <w:p>
+      <w:pPr>
+        <w:pStyle w:val="ListParagraph"/>
+        <w:numPr>
+          <w:ilvl w:val="0"/>
+          <w:numId w:val="8"/>
+        </w:numPr>
         <w:spacing w:before="240"/>
         <w:rPr>
           <w:rFonts w:ascii="Times New Roman" w:hAnsi="Times New Roman" w:cs="Times New Roman"/>
@@ -1531,11 +2709,16 @@
           <w:sz w:val="28"/>
           <w:szCs w:val="28"/>
         </w:rPr>
-        <w:t>Транзакции полностью изолируются друг от друга, фактически выполняясь последовательно.</w:t>
-      </w:r>
-    </w:p>
-    <w:p>
-      <w:pPr>
+        <w:t>Строчная блокировка - действуют только на одну строку таблицы, не ограничивая манипуляции над другими строками.</w:t>
+      </w:r>
+    </w:p>
+    <w:p>
+      <w:pPr>
+        <w:pStyle w:val="ListParagraph"/>
+        <w:numPr>
+          <w:ilvl w:val="0"/>
+          <w:numId w:val="8"/>
+        </w:numPr>
         <w:spacing w:before="240"/>
         <w:rPr>
           <w:rFonts w:ascii="Times New Roman" w:hAnsi="Times New Roman" w:cs="Times New Roman"/>
@@ -1549,11 +2732,16 @@
           <w:sz w:val="28"/>
           <w:szCs w:val="28"/>
         </w:rPr>
-        <w:t>Исключает проблему фантомов – когда однна транзакция выбирает несколько строк по каким-то критериям. Другая между выборками вставляет либо удаляет сстроки или изменяет столбцы некоторых строк, используемых в критериях выборки.</w:t>
-      </w:r>
-    </w:p>
-    <w:p>
-      <w:pPr>
+        <w:t>Гранулярная блокировка – действует на всю таблицу (или страницу) и все строки.</w:t>
+      </w:r>
+    </w:p>
+    <w:p>
+      <w:pPr>
+        <w:pStyle w:val="ListParagraph"/>
+        <w:numPr>
+          <w:ilvl w:val="0"/>
+          <w:numId w:val="8"/>
+        </w:numPr>
         <w:spacing w:before="240"/>
         <w:rPr>
           <w:rFonts w:ascii="Times New Roman" w:hAnsi="Times New Roman" w:cs="Times New Roman"/>
@@ -1567,7 +2755,7 @@
           <w:sz w:val="28"/>
           <w:szCs w:val="28"/>
         </w:rPr>
-        <w:t>В результате получается что одни и те же выборки первой транзакции дают разные множества строк.</w:t>
+        <w:t>Предикатная блокировка – действует на область, ограниченную предикатами (отдельные поля, объекты).</w:t>
       </w:r>
     </w:p>
     <w:p>
@@ -1579,54 +2767,43 @@
           <w:szCs w:val="28"/>
         </w:rPr>
       </w:pPr>
-    </w:p>
-    <w:p>
-      <w:pPr>
-        <w:spacing w:before="240"/>
-        <w:rPr>
-          <w:rFonts w:ascii="Times New Roman" w:hAnsi="Times New Roman" w:cs="Times New Roman"/>
-          <w:sz w:val="28"/>
-          <w:szCs w:val="28"/>
-        </w:rPr>
-      </w:pPr>
-      <w:r>
-        <w:rPr>
-          <w:rFonts w:ascii="Times New Roman" w:hAnsi="Times New Roman" w:cs="Times New Roman"/>
-          <w:sz w:val="28"/>
-          <w:szCs w:val="28"/>
-        </w:rPr>
-        <w:t>Уровни изоляции реализуюся с помощью блокировок</w:t>
-      </w:r>
-      <w:r>
-        <w:rPr>
-          <w:rFonts w:ascii="Times New Roman" w:hAnsi="Times New Roman" w:cs="Times New Roman"/>
-          <w:sz w:val="28"/>
-          <w:szCs w:val="28"/>
-        </w:rPr>
-        <w:t>. Блокировкой называется временное ограничение на выполнение некоторых операций обработки данных. Происходит блокирование доступа к объекту.</w:t>
-      </w:r>
-    </w:p>
-    <w:p>
-      <w:pPr>
-        <w:spacing w:before="240"/>
-        <w:rPr>
-          <w:rFonts w:ascii="Times New Roman" w:hAnsi="Times New Roman" w:cs="Times New Roman"/>
-          <w:sz w:val="28"/>
-          <w:szCs w:val="28"/>
-        </w:rPr>
-      </w:pPr>
-      <w:r>
-        <w:rPr>
-          <w:rFonts w:ascii="Times New Roman" w:hAnsi="Times New Roman" w:cs="Times New Roman"/>
-          <w:sz w:val="28"/>
-          <w:szCs w:val="28"/>
-        </w:rPr>
-        <w:t>Есть 2 вида блокировок:</w:t>
-      </w:r>
-    </w:p>
-    <w:p>
-      <w:pPr>
-        <w:pStyle w:val="a3"/>
+      <w:r>
+        <w:rPr>
+          <w:rFonts w:ascii="Times New Roman" w:hAnsi="Times New Roman" w:cs="Times New Roman"/>
+          <w:sz w:val="28"/>
+          <w:szCs w:val="28"/>
+        </w:rPr>
+        <w:t>Есть 2 вида блокировок</w:t>
+      </w:r>
+      <w:r>
+        <w:rPr>
+          <w:rFonts w:ascii="Times New Roman" w:hAnsi="Times New Roman" w:cs="Times New Roman"/>
+          <w:sz w:val="28"/>
+          <w:szCs w:val="28"/>
+        </w:rPr>
+        <w:t xml:space="preserve"> </w:t>
+      </w:r>
+      <w:r>
+        <w:rPr>
+          <w:rFonts w:ascii="Times New Roman" w:hAnsi="Times New Roman" w:cs="Times New Roman"/>
+          <w:b/>
+          <w:sz w:val="28"/>
+          <w:szCs w:val="28"/>
+        </w:rPr>
+        <w:t>по строгости</w:t>
+      </w:r>
+      <w:r>
+        <w:rPr>
+          <w:rFonts w:ascii="Times New Roman" w:hAnsi="Times New Roman" w:cs="Times New Roman"/>
+          <w:sz w:val="28"/>
+          <w:szCs w:val="28"/>
+        </w:rPr>
+        <w:t>:</w:t>
+      </w:r>
+    </w:p>
+    <w:p>
+      <w:pPr>
+        <w:pStyle w:val="ListParagraph"/>
         <w:numPr>
           <w:ilvl w:val="0"/>
           <w:numId w:val="5"/>
@@ -1706,7 +2883,7 @@
     </w:p>
     <w:p>
       <w:pPr>
-        <w:pStyle w:val="a3"/>
+        <w:pStyle w:val="ListParagraph"/>
         <w:numPr>
           <w:ilvl w:val="0"/>
           <w:numId w:val="5"/>
@@ -1781,10 +2958,141 @@
         <w:spacing w:before="240"/>
         <w:rPr>
           <w:rFonts w:ascii="Times New Roman" w:hAnsi="Times New Roman" w:cs="Times New Roman"/>
-          <w:sz w:val="28"/>
-          <w:szCs w:val="28"/>
-        </w:rPr>
-      </w:pPr>
+          <w:b/>
+          <w:sz w:val="28"/>
+          <w:szCs w:val="28"/>
+        </w:rPr>
+      </w:pPr>
+      <w:r>
+        <w:rPr>
+          <w:rFonts w:ascii="Times New Roman" w:hAnsi="Times New Roman" w:cs="Times New Roman"/>
+          <w:b/>
+          <w:sz w:val="28"/>
+          <w:szCs w:val="28"/>
+        </w:rPr>
+        <w:t>Блокировка по логике реализации</w:t>
+      </w:r>
+    </w:p>
+    <w:p>
+      <w:pPr>
+        <w:pStyle w:val="ListParagraph"/>
+        <w:numPr>
+          <w:ilvl w:val="0"/>
+          <w:numId w:val="9"/>
+        </w:numPr>
+        <w:spacing w:before="240"/>
+        <w:rPr>
+          <w:rFonts w:ascii="Times New Roman" w:hAnsi="Times New Roman" w:cs="Times New Roman"/>
+          <w:sz w:val="28"/>
+          <w:szCs w:val="28"/>
+        </w:rPr>
+      </w:pPr>
+      <w:r>
+        <w:rPr>
+          <w:rFonts w:ascii="Times New Roman" w:hAnsi="Times New Roman" w:cs="Times New Roman"/>
+          <w:sz w:val="28"/>
+          <w:szCs w:val="28"/>
+        </w:rPr>
+        <w:t xml:space="preserve">Пессиместичная блокировка </w:t>
+      </w:r>
+      <w:r>
+        <w:rPr>
+          <w:rFonts w:ascii="Times New Roman" w:hAnsi="Times New Roman" w:cs="Times New Roman"/>
+          <w:sz w:val="28"/>
+          <w:szCs w:val="28"/>
+        </w:rPr>
+        <w:t>–</w:t>
+      </w:r>
+      <w:r>
+        <w:rPr>
+          <w:rFonts w:ascii="Times New Roman" w:hAnsi="Times New Roman" w:cs="Times New Roman"/>
+          <w:sz w:val="28"/>
+          <w:szCs w:val="28"/>
+        </w:rPr>
+        <w:t xml:space="preserve"> </w:t>
+      </w:r>
+      <w:r>
+        <w:rPr>
+          <w:rFonts w:ascii="Times New Roman" w:hAnsi="Times New Roman" w:cs="Times New Roman"/>
+          <w:sz w:val="28"/>
+          <w:szCs w:val="28"/>
+        </w:rPr>
+        <w:t>блокирует модифицируемые записи полностью, во время действия другие сессии не могут изменять данные.</w:t>
+      </w:r>
+    </w:p>
+    <w:p>
+      <w:pPr>
+        <w:pStyle w:val="ListParagraph"/>
+        <w:numPr>
+          <w:ilvl w:val="0"/>
+          <w:numId w:val="9"/>
+        </w:numPr>
+        <w:spacing w:before="240"/>
+        <w:rPr>
+          <w:rFonts w:ascii="Times New Roman" w:hAnsi="Times New Roman" w:cs="Times New Roman"/>
+          <w:sz w:val="28"/>
+          <w:szCs w:val="28"/>
+        </w:rPr>
+      </w:pPr>
+      <w:r>
+        <w:rPr>
+          <w:rFonts w:ascii="Times New Roman" w:hAnsi="Times New Roman" w:cs="Times New Roman"/>
+          <w:sz w:val="28"/>
+          <w:szCs w:val="28"/>
+        </w:rPr>
+        <w:t xml:space="preserve">Оптимистичная блокировка </w:t>
+      </w:r>
+      <w:r>
+        <w:rPr>
+          <w:rFonts w:ascii="Times New Roman" w:hAnsi="Times New Roman" w:cs="Times New Roman"/>
+          <w:sz w:val="28"/>
+          <w:szCs w:val="28"/>
+        </w:rPr>
+        <w:t>–</w:t>
+      </w:r>
+      <w:r>
+        <w:rPr>
+          <w:rFonts w:ascii="Times New Roman" w:hAnsi="Times New Roman" w:cs="Times New Roman"/>
+          <w:sz w:val="28"/>
+          <w:szCs w:val="28"/>
+        </w:rPr>
+        <w:t xml:space="preserve"> </w:t>
+      </w:r>
+      <w:r>
+        <w:rPr>
+          <w:rFonts w:ascii="Times New Roman" w:hAnsi="Times New Roman" w:cs="Times New Roman"/>
+          <w:sz w:val="28"/>
+          <w:szCs w:val="28"/>
+        </w:rPr>
+        <w:t>не ограничивает модифифкацию данных сторонними сессиями.</w:t>
+      </w:r>
+      <w:r>
+        <w:rPr>
+          <w:rFonts w:ascii="Times New Roman" w:hAnsi="Times New Roman" w:cs="Times New Roman"/>
+          <w:sz w:val="28"/>
+          <w:szCs w:val="28"/>
+        </w:rPr>
+        <w:t xml:space="preserve"> Она предполагает, что модификации обычно не конфликтуют. Для определения конфликтов использует номер версии либо временную метку. Перед модификацией мы считываем версию. Перед записью мы проверяем, не изменилась ли версия. Если нет, изменения фиксируются, и версия обновляется. Если с момента считывания версия изменилась, то транзакция откатывается, либо применяются различные схемы разрешения коллизий.</w:t>
+      </w:r>
+    </w:p>
+    <w:p>
+      <w:pPr>
+        <w:spacing w:before="240"/>
+        <w:rPr>
+          <w:rFonts w:ascii="Times New Roman" w:hAnsi="Times New Roman" w:cs="Times New Roman"/>
+          <w:sz w:val="28"/>
+          <w:szCs w:val="28"/>
+        </w:rPr>
+      </w:pPr>
+      <w:r>
+        <w:rPr>
+          <w:rFonts w:ascii="Times New Roman" w:hAnsi="Times New Roman" w:cs="Times New Roman"/>
+          <w:sz w:val="28"/>
+          <w:szCs w:val="28"/>
+        </w:rPr>
+        <w:lastRenderedPageBreak/>
+        <w:t>Взаимоблокировка(</w:t>
+      </w:r>
       <w:r>
         <w:rPr>
           <w:rFonts w:ascii="Times New Roman" w:hAnsi="Times New Roman" w:cs="Times New Roman"/>
@@ -1792,6 +3100,83 @@
           <w:szCs w:val="28"/>
           <w:lang w:val="en-US"/>
         </w:rPr>
+        <w:t>deadlock</w:t>
+      </w:r>
+      <w:r>
+        <w:rPr>
+          <w:rFonts w:ascii="Times New Roman" w:hAnsi="Times New Roman" w:cs="Times New Roman"/>
+          <w:sz w:val="28"/>
+          <w:szCs w:val="28"/>
+        </w:rPr>
+        <w:t>)</w:t>
+      </w:r>
+      <w:r>
+        <w:rPr>
+          <w:rFonts w:ascii="Times New Roman" w:hAnsi="Times New Roman" w:cs="Times New Roman"/>
+          <w:sz w:val="28"/>
+          <w:szCs w:val="28"/>
+        </w:rPr>
+        <w:t xml:space="preserve"> – </w:t>
+      </w:r>
+      <w:r>
+        <w:rPr>
+          <w:rFonts w:ascii="Times New Roman" w:hAnsi="Times New Roman" w:cs="Times New Roman"/>
+          <w:sz w:val="28"/>
+          <w:szCs w:val="28"/>
+        </w:rPr>
+        <w:t xml:space="preserve">это проблема конкурентного доступа, в которой транзакции блокируют друг друга. </w:t>
+      </w:r>
+      <w:r>
+        <w:rPr>
+          <w:rFonts w:ascii="Times New Roman" w:hAnsi="Times New Roman" w:cs="Times New Roman"/>
+          <w:sz w:val="28"/>
+          <w:szCs w:val="28"/>
+        </w:rPr>
+        <w:t>В частности, первая транзакция блокирует объект базы данных, доступ к которому хочет получить другая транзакция, и наоборот. (В общем, взаимоблокировка может быть вызвана несколькими транзакциями, которые создают цикл зависимостей.)</w:t>
+      </w:r>
+    </w:p>
+    <w:p>
+      <w:pPr>
+        <w:spacing w:before="240"/>
+        <w:rPr>
+          <w:rFonts w:ascii="Times New Roman" w:hAnsi="Times New Roman" w:cs="Times New Roman"/>
+          <w:sz w:val="28"/>
+          <w:szCs w:val="28"/>
+        </w:rPr>
+      </w:pPr>
+      <w:r>
+        <w:rPr>
+          <w:rFonts w:ascii="Times New Roman" w:hAnsi="Times New Roman" w:cs="Times New Roman"/>
+          <w:sz w:val="28"/>
+          <w:szCs w:val="28"/>
+        </w:rPr>
+        <w:t xml:space="preserve">Система БД обрабатывает взаимную блокировку выполняя откат одной из транзакций. </w:t>
+      </w:r>
+      <w:r>
+        <w:rPr>
+          <w:rFonts w:ascii="Times New Roman" w:hAnsi="Times New Roman" w:cs="Times New Roman"/>
+          <w:sz w:val="28"/>
+          <w:szCs w:val="28"/>
+        </w:rPr>
+        <w:t>Вы можете повлиять на то, какая транзакция будет выбрана системой в качестве "жертвы" взаимоблокировки, присвоив в инструкции SET параметру DEADLOCK_PRIORITY один из 21 (от -10 до 10) разных уровней приоритета взаимоблокировки.</w:t>
+      </w:r>
+    </w:p>
+    <w:p>
+      <w:pPr>
+        <w:spacing w:before="240"/>
+        <w:rPr>
+          <w:rFonts w:ascii="Times New Roman" w:hAnsi="Times New Roman" w:cs="Times New Roman"/>
+          <w:sz w:val="28"/>
+          <w:szCs w:val="28"/>
+        </w:rPr>
+      </w:pPr>
+      <w:r>
+        <w:rPr>
+          <w:rFonts w:ascii="Times New Roman" w:hAnsi="Times New Roman" w:cs="Times New Roman"/>
+          <w:sz w:val="28"/>
+          <w:szCs w:val="28"/>
+          <w:lang w:val="en-US"/>
+        </w:rPr>
         <w:t>HAVING</w:t>
       </w:r>
       <w:r>
@@ -1818,7 +3203,6 @@
           <w:rFonts w:ascii="Times New Roman" w:hAnsi="Times New Roman" w:cs="Times New Roman"/>
           <w:sz w:val="28"/>
           <w:szCs w:val="28"/>
-          <w:lang w:val="en-US"/>
         </w:rPr>
       </w:pPr>
       <w:r>
@@ -1867,6 +3251,232 @@
 <file path=word/numbering.xml><?xml version="1.0" encoding="utf-8"?>
 <w:numbering xmlns:wpc="http://schemas.microsoft.com/office/word/2010/wordprocessingCanvas" xmlns:cx="http://schemas.microsoft.com/office/drawing/2014/chartex" xmlns:mc="http://schemas.openxmlformats.org/markup-compatibility/2006" xmlns:o="urn:schemas-microsoft-com:office:office" xmlns:r="http://schemas.openxmlformats.org/officeDocument/2006/relationships" xmlns:m="http://schemas.openxmlformats.org/officeDocument/2006/math" xmlns:v="urn:schemas-microsoft-com:vml" xmlns:wp14="http://schemas.microsoft.com/office/word/2010/wordprocessingDrawing" xmlns:wp="http://schemas.openxmlformats.org/drawingml/2006/wordprocessingDrawing" xmlns:w10="urn:schemas-microsoft-com:office:word" xmlns:w="http://schemas.openxmlformats.org/wordprocessingml/2006/main" xmlns:w14="http://schemas.microsoft.com/office/word/2010/wordml" xmlns:w15="http://schemas.microsoft.com/office/word/2012/wordml" xmlns:w16se="http://schemas.microsoft.com/office/word/2015/wordml/symex" xmlns:wpg="http://schemas.microsoft.com/office/word/2010/wordprocessingGroup" xmlns:wpi="http://schemas.microsoft.com/office/word/2010/wordprocessingInk" xmlns:wne="http://schemas.microsoft.com/office/word/2006/wordml" xmlns:wps="http://schemas.microsoft.com/office/word/2010/wordprocessingShape" mc:Ignorable="w14 w15 w16se wp14">
   <w:abstractNum w:abstractNumId="0" w15:restartNumberingAfterBreak="0">
+    <w:nsid w:val="028E2C1D"/>
+    <w:multiLevelType w:val="hybridMultilevel"/>
+    <w:tmpl w:val="3624907A"/>
+    <w:lvl w:ilvl="0" w:tplc="04190001">
+      <w:start w:val="1"/>
+      <w:numFmt w:val="bullet"/>
+      <w:lvlText w:val=""/>
+      <w:lvlJc w:val="left"/>
+      <w:pPr>
+        <w:ind w:left="720" w:hanging="360"/>
+      </w:pPr>
+      <w:rPr>
+        <w:rFonts w:ascii="Symbol" w:hAnsi="Symbol" w:hint="default"/>
+      </w:rPr>
+    </w:lvl>
+    <w:lvl w:ilvl="1" w:tplc="04190003" w:tentative="1">
+      <w:start w:val="1"/>
+      <w:numFmt w:val="bullet"/>
+      <w:lvlText w:val="o"/>
+      <w:lvlJc w:val="left"/>
+      <w:pPr>
+        <w:ind w:left="1440" w:hanging="360"/>
+      </w:pPr>
+      <w:rPr>
+        <w:rFonts w:ascii="Courier New" w:hAnsi="Courier New" w:cs="Courier New" w:hint="default"/>
+      </w:rPr>
+    </w:lvl>
+    <w:lvl w:ilvl="2" w:tplc="04190005" w:tentative="1">
+      <w:start w:val="1"/>
+      <w:numFmt w:val="bullet"/>
+      <w:lvlText w:val=""/>
+      <w:lvlJc w:val="left"/>
+      <w:pPr>
+        <w:ind w:left="2160" w:hanging="360"/>
+      </w:pPr>
+      <w:rPr>
+        <w:rFonts w:ascii="Wingdings" w:hAnsi="Wingdings" w:hint="default"/>
+      </w:rPr>
+    </w:lvl>
+    <w:lvl w:ilvl="3" w:tplc="04190001" w:tentative="1">
+      <w:start w:val="1"/>
+      <w:numFmt w:val="bullet"/>
+      <w:lvlText w:val=""/>
+      <w:lvlJc w:val="left"/>
+      <w:pPr>
+        <w:ind w:left="2880" w:hanging="360"/>
+      </w:pPr>
+      <w:rPr>
+        <w:rFonts w:ascii="Symbol" w:hAnsi="Symbol" w:hint="default"/>
+      </w:rPr>
+    </w:lvl>
+    <w:lvl w:ilvl="4" w:tplc="04190003" w:tentative="1">
+      <w:start w:val="1"/>
+      <w:numFmt w:val="bullet"/>
+      <w:lvlText w:val="o"/>
+      <w:lvlJc w:val="left"/>
+      <w:pPr>
+        <w:ind w:left="3600" w:hanging="360"/>
+      </w:pPr>
+      <w:rPr>
+        <w:rFonts w:ascii="Courier New" w:hAnsi="Courier New" w:cs="Courier New" w:hint="default"/>
+      </w:rPr>
+    </w:lvl>
+    <w:lvl w:ilvl="5" w:tplc="04190005" w:tentative="1">
+      <w:start w:val="1"/>
+      <w:numFmt w:val="bullet"/>
+      <w:lvlText w:val=""/>
+      <w:lvlJc w:val="left"/>
+      <w:pPr>
+        <w:ind w:left="4320" w:hanging="360"/>
+      </w:pPr>
+      <w:rPr>
+        <w:rFonts w:ascii="Wingdings" w:hAnsi="Wingdings" w:hint="default"/>
+      </w:rPr>
+    </w:lvl>
+    <w:lvl w:ilvl="6" w:tplc="04190001" w:tentative="1">
+      <w:start w:val="1"/>
+      <w:numFmt w:val="bullet"/>
+      <w:lvlText w:val=""/>
+      <w:lvlJc w:val="left"/>
+      <w:pPr>
+        <w:ind w:left="5040" w:hanging="360"/>
+      </w:pPr>
+      <w:rPr>
+        <w:rFonts w:ascii="Symbol" w:hAnsi="Symbol" w:hint="default"/>
+      </w:rPr>
+    </w:lvl>
+    <w:lvl w:ilvl="7" w:tplc="04190003" w:tentative="1">
+      <w:start w:val="1"/>
+      <w:numFmt w:val="bullet"/>
+      <w:lvlText w:val="o"/>
+      <w:lvlJc w:val="left"/>
+      <w:pPr>
+        <w:ind w:left="5760" w:hanging="360"/>
+      </w:pPr>
+      <w:rPr>
+        <w:rFonts w:ascii="Courier New" w:hAnsi="Courier New" w:cs="Courier New" w:hint="default"/>
+      </w:rPr>
+    </w:lvl>
+    <w:lvl w:ilvl="8" w:tplc="04190005" w:tentative="1">
+      <w:start w:val="1"/>
+      <w:numFmt w:val="bullet"/>
+      <w:lvlText w:val=""/>
+      <w:lvlJc w:val="left"/>
+      <w:pPr>
+        <w:ind w:left="6480" w:hanging="360"/>
+      </w:pPr>
+      <w:rPr>
+        <w:rFonts w:ascii="Wingdings" w:hAnsi="Wingdings" w:hint="default"/>
+      </w:rPr>
+    </w:lvl>
+  </w:abstractNum>
+  <w:abstractNum w:abstractNumId="1" w15:restartNumberingAfterBreak="0">
+    <w:nsid w:val="03811110"/>
+    <w:multiLevelType w:val="hybridMultilevel"/>
+    <w:tmpl w:val="B0E6DBDE"/>
+    <w:lvl w:ilvl="0" w:tplc="04190001">
+      <w:start w:val="1"/>
+      <w:numFmt w:val="bullet"/>
+      <w:lvlText w:val=""/>
+      <w:lvlJc w:val="left"/>
+      <w:pPr>
+        <w:ind w:left="720" w:hanging="360"/>
+      </w:pPr>
+      <w:rPr>
+        <w:rFonts w:ascii="Symbol" w:hAnsi="Symbol" w:hint="default"/>
+      </w:rPr>
+    </w:lvl>
+    <w:lvl w:ilvl="1" w:tplc="04190003" w:tentative="1">
+      <w:start w:val="1"/>
+      <w:numFmt w:val="bullet"/>
+      <w:lvlText w:val="o"/>
+      <w:lvlJc w:val="left"/>
+      <w:pPr>
+        <w:ind w:left="1440" w:hanging="360"/>
+      </w:pPr>
+      <w:rPr>
+        <w:rFonts w:ascii="Courier New" w:hAnsi="Courier New" w:cs="Courier New" w:hint="default"/>
+      </w:rPr>
+    </w:lvl>
+    <w:lvl w:ilvl="2" w:tplc="04190005" w:tentative="1">
+      <w:start w:val="1"/>
+      <w:numFmt w:val="bullet"/>
+      <w:lvlText w:val=""/>
+      <w:lvlJc w:val="left"/>
+      <w:pPr>
+        <w:ind w:left="2160" w:hanging="360"/>
+      </w:pPr>
+      <w:rPr>
+        <w:rFonts w:ascii="Wingdings" w:hAnsi="Wingdings" w:hint="default"/>
+      </w:rPr>
+    </w:lvl>
+    <w:lvl w:ilvl="3" w:tplc="04190001" w:tentative="1">
+      <w:start w:val="1"/>
+      <w:numFmt w:val="bullet"/>
+      <w:lvlText w:val=""/>
+      <w:lvlJc w:val="left"/>
+      <w:pPr>
+        <w:ind w:left="2880" w:hanging="360"/>
+      </w:pPr>
+      <w:rPr>
+        <w:rFonts w:ascii="Symbol" w:hAnsi="Symbol" w:hint="default"/>
+      </w:rPr>
+    </w:lvl>
+    <w:lvl w:ilvl="4" w:tplc="04190003" w:tentative="1">
+      <w:start w:val="1"/>
+      <w:numFmt w:val="bullet"/>
+      <w:lvlText w:val="o"/>
+      <w:lvlJc w:val="left"/>
+      <w:pPr>
+        <w:ind w:left="3600" w:hanging="360"/>
+      </w:pPr>
+      <w:rPr>
+        <w:rFonts w:ascii="Courier New" w:hAnsi="Courier New" w:cs="Courier New" w:hint="default"/>
+      </w:rPr>
+    </w:lvl>
+    <w:lvl w:ilvl="5" w:tplc="04190005" w:tentative="1">
+      <w:start w:val="1"/>
+      <w:numFmt w:val="bullet"/>
+      <w:lvlText w:val=""/>
+      <w:lvlJc w:val="left"/>
+      <w:pPr>
+        <w:ind w:left="4320" w:hanging="360"/>
+      </w:pPr>
+      <w:rPr>
+        <w:rFonts w:ascii="Wingdings" w:hAnsi="Wingdings" w:hint="default"/>
+      </w:rPr>
+    </w:lvl>
+    <w:lvl w:ilvl="6" w:tplc="04190001" w:tentative="1">
+      <w:start w:val="1"/>
+      <w:numFmt w:val="bullet"/>
+      <w:lvlText w:val=""/>
+      <w:lvlJc w:val="left"/>
+      <w:pPr>
+        <w:ind w:left="5040" w:hanging="360"/>
+      </w:pPr>
+      <w:rPr>
+        <w:rFonts w:ascii="Symbol" w:hAnsi="Symbol" w:hint="default"/>
+      </w:rPr>
+    </w:lvl>
+    <w:lvl w:ilvl="7" w:tplc="04190003" w:tentative="1">
+      <w:start w:val="1"/>
+      <w:numFmt w:val="bullet"/>
+      <w:lvlText w:val="o"/>
+      <w:lvlJc w:val="left"/>
+      <w:pPr>
+        <w:ind w:left="5760" w:hanging="360"/>
+      </w:pPr>
+      <w:rPr>
+        <w:rFonts w:ascii="Courier New" w:hAnsi="Courier New" w:cs="Courier New" w:hint="default"/>
+      </w:rPr>
+    </w:lvl>
+    <w:lvl w:ilvl="8" w:tplc="04190005" w:tentative="1">
+      <w:start w:val="1"/>
+      <w:numFmt w:val="bullet"/>
+      <w:lvlText w:val=""/>
+      <w:lvlJc w:val="left"/>
+      <w:pPr>
+        <w:ind w:left="6480" w:hanging="360"/>
+      </w:pPr>
+      <w:rPr>
+        <w:rFonts w:ascii="Wingdings" w:hAnsi="Wingdings" w:hint="default"/>
+      </w:rPr>
+    </w:lvl>
+  </w:abstractNum>
+  <w:abstractNum w:abstractNumId="2" w15:restartNumberingAfterBreak="0">
     <w:nsid w:val="06B75756"/>
     <w:multiLevelType w:val="hybridMultilevel"/>
     <w:tmpl w:val="980C6F8A"/>
@@ -1979,7 +3589,7 @@
       </w:rPr>
     </w:lvl>
   </w:abstractNum>
-  <w:abstractNum w:abstractNumId="1" w15:restartNumberingAfterBreak="0">
+  <w:abstractNum w:abstractNumId="3" w15:restartNumberingAfterBreak="0">
     <w:nsid w:val="18F820EA"/>
     <w:multiLevelType w:val="hybridMultilevel"/>
     <w:tmpl w:val="C9A8AFCE"/>
@@ -2092,7 +3702,7 @@
       </w:rPr>
     </w:lvl>
   </w:abstractNum>
-  <w:abstractNum w:abstractNumId="2" w15:restartNumberingAfterBreak="0">
+  <w:abstractNum w:abstractNumId="4" w15:restartNumberingAfterBreak="0">
     <w:nsid w:val="25415BAF"/>
     <w:multiLevelType w:val="hybridMultilevel"/>
     <w:tmpl w:val="01F455AC"/>
@@ -2205,7 +3815,120 @@
       </w:rPr>
     </w:lvl>
   </w:abstractNum>
-  <w:abstractNum w:abstractNumId="3" w15:restartNumberingAfterBreak="0">
+  <w:abstractNum w:abstractNumId="5" w15:restartNumberingAfterBreak="0">
+    <w:nsid w:val="2FC732DA"/>
+    <w:multiLevelType w:val="hybridMultilevel"/>
+    <w:tmpl w:val="1A2A0266"/>
+    <w:lvl w:ilvl="0" w:tplc="04190001">
+      <w:start w:val="1"/>
+      <w:numFmt w:val="bullet"/>
+      <w:lvlText w:val=""/>
+      <w:lvlJc w:val="left"/>
+      <w:pPr>
+        <w:ind w:left="720" w:hanging="360"/>
+      </w:pPr>
+      <w:rPr>
+        <w:rFonts w:ascii="Symbol" w:hAnsi="Symbol" w:hint="default"/>
+      </w:rPr>
+    </w:lvl>
+    <w:lvl w:ilvl="1" w:tplc="04190003" w:tentative="1">
+      <w:start w:val="1"/>
+      <w:numFmt w:val="bullet"/>
+      <w:lvlText w:val="o"/>
+      <w:lvlJc w:val="left"/>
+      <w:pPr>
+        <w:ind w:left="1440" w:hanging="360"/>
+      </w:pPr>
+      <w:rPr>
+        <w:rFonts w:ascii="Courier New" w:hAnsi="Courier New" w:cs="Courier New" w:hint="default"/>
+      </w:rPr>
+    </w:lvl>
+    <w:lvl w:ilvl="2" w:tplc="04190005" w:tentative="1">
+      <w:start w:val="1"/>
+      <w:numFmt w:val="bullet"/>
+      <w:lvlText w:val=""/>
+      <w:lvlJc w:val="left"/>
+      <w:pPr>
+        <w:ind w:left="2160" w:hanging="360"/>
+      </w:pPr>
+      <w:rPr>
+        <w:rFonts w:ascii="Wingdings" w:hAnsi="Wingdings" w:hint="default"/>
+      </w:rPr>
+    </w:lvl>
+    <w:lvl w:ilvl="3" w:tplc="04190001" w:tentative="1">
+      <w:start w:val="1"/>
+      <w:numFmt w:val="bullet"/>
+      <w:lvlText w:val=""/>
+      <w:lvlJc w:val="left"/>
+      <w:pPr>
+        <w:ind w:left="2880" w:hanging="360"/>
+      </w:pPr>
+      <w:rPr>
+        <w:rFonts w:ascii="Symbol" w:hAnsi="Symbol" w:hint="default"/>
+      </w:rPr>
+    </w:lvl>
+    <w:lvl w:ilvl="4" w:tplc="04190003" w:tentative="1">
+      <w:start w:val="1"/>
+      <w:numFmt w:val="bullet"/>
+      <w:lvlText w:val="o"/>
+      <w:lvlJc w:val="left"/>
+      <w:pPr>
+        <w:ind w:left="3600" w:hanging="360"/>
+      </w:pPr>
+      <w:rPr>
+        <w:rFonts w:ascii="Courier New" w:hAnsi="Courier New" w:cs="Courier New" w:hint="default"/>
+      </w:rPr>
+    </w:lvl>
+    <w:lvl w:ilvl="5" w:tplc="04190005" w:tentative="1">
+      <w:start w:val="1"/>
+      <w:numFmt w:val="bullet"/>
+      <w:lvlText w:val=""/>
+      <w:lvlJc w:val="left"/>
+      <w:pPr>
+        <w:ind w:left="4320" w:hanging="360"/>
+      </w:pPr>
+      <w:rPr>
+        <w:rFonts w:ascii="Wingdings" w:hAnsi="Wingdings" w:hint="default"/>
+      </w:rPr>
+    </w:lvl>
+    <w:lvl w:ilvl="6" w:tplc="04190001" w:tentative="1">
+      <w:start w:val="1"/>
+      <w:numFmt w:val="bullet"/>
+      <w:lvlText w:val=""/>
+      <w:lvlJc w:val="left"/>
+      <w:pPr>
+        <w:ind w:left="5040" w:hanging="360"/>
+      </w:pPr>
+      <w:rPr>
+        <w:rFonts w:ascii="Symbol" w:hAnsi="Symbol" w:hint="default"/>
+      </w:rPr>
+    </w:lvl>
+    <w:lvl w:ilvl="7" w:tplc="04190003" w:tentative="1">
+      <w:start w:val="1"/>
+      <w:numFmt w:val="bullet"/>
+      <w:lvlText w:val="o"/>
+      <w:lvlJc w:val="left"/>
+      <w:pPr>
+        <w:ind w:left="5760" w:hanging="360"/>
+      </w:pPr>
+      <w:rPr>
+        <w:rFonts w:ascii="Courier New" w:hAnsi="Courier New" w:cs="Courier New" w:hint="default"/>
+      </w:rPr>
+    </w:lvl>
+    <w:lvl w:ilvl="8" w:tplc="04190005" w:tentative="1">
+      <w:start w:val="1"/>
+      <w:numFmt w:val="bullet"/>
+      <w:lvlText w:val=""/>
+      <w:lvlJc w:val="left"/>
+      <w:pPr>
+        <w:ind w:left="6480" w:hanging="360"/>
+      </w:pPr>
+      <w:rPr>
+        <w:rFonts w:ascii="Wingdings" w:hAnsi="Wingdings" w:hint="default"/>
+      </w:rPr>
+    </w:lvl>
+  </w:abstractNum>
+  <w:abstractNum w:abstractNumId="6" w15:restartNumberingAfterBreak="0">
     <w:nsid w:val="3EB0362E"/>
     <w:multiLevelType w:val="hybridMultilevel"/>
     <w:tmpl w:val="A3209142"/>
@@ -2291,7 +4014,7 @@
       </w:pPr>
     </w:lvl>
   </w:abstractNum>
-  <w:abstractNum w:abstractNumId="4" w15:restartNumberingAfterBreak="0">
+  <w:abstractNum w:abstractNumId="7" w15:restartNumberingAfterBreak="0">
     <w:nsid w:val="5E787F28"/>
     <w:multiLevelType w:val="hybridMultilevel"/>
     <w:tmpl w:val="CE08A33A"/>
@@ -2404,7 +4127,156 @@
       </w:rPr>
     </w:lvl>
   </w:abstractNum>
-  <w:abstractNum w:abstractNumId="5" w15:restartNumberingAfterBreak="0">
+  <w:abstractNum w:abstractNumId="8" w15:restartNumberingAfterBreak="0">
+    <w:nsid w:val="5FAF006F"/>
+    <w:multiLevelType w:val="multilevel"/>
+    <w:tmpl w:val="98EC0BF8"/>
+    <w:lvl w:ilvl="0">
+      <w:start w:val="1"/>
+      <w:numFmt w:val="bullet"/>
+      <w:lvlText w:val=""/>
+      <w:lvlJc w:val="left"/>
+      <w:pPr>
+        <w:tabs>
+          <w:tab w:val="num" w:pos="720"/>
+        </w:tabs>
+        <w:ind w:left="720" w:hanging="360"/>
+      </w:pPr>
+      <w:rPr>
+        <w:rFonts w:ascii="Symbol" w:hAnsi="Symbol" w:hint="default"/>
+        <w:sz w:val="20"/>
+      </w:rPr>
+    </w:lvl>
+    <w:lvl w:ilvl="1" w:tentative="1">
+      <w:start w:val="1"/>
+      <w:numFmt w:val="bullet"/>
+      <w:lvlText w:val="o"/>
+      <w:lvlJc w:val="left"/>
+      <w:pPr>
+        <w:tabs>
+          <w:tab w:val="num" w:pos="1440"/>
+        </w:tabs>
+        <w:ind w:left="1440" w:hanging="360"/>
+      </w:pPr>
+      <w:rPr>
+        <w:rFonts w:ascii="Courier New" w:hAnsi="Courier New" w:hint="default"/>
+        <w:sz w:val="20"/>
+      </w:rPr>
+    </w:lvl>
+    <w:lvl w:ilvl="2" w:tentative="1">
+      <w:start w:val="1"/>
+      <w:numFmt w:val="bullet"/>
+      <w:lvlText w:val=""/>
+      <w:lvlJc w:val="left"/>
+      <w:pPr>
+        <w:tabs>
+          <w:tab w:val="num" w:pos="2160"/>
+        </w:tabs>
+        <w:ind w:left="2160" w:hanging="360"/>
+      </w:pPr>
+      <w:rPr>
+        <w:rFonts w:ascii="Wingdings" w:hAnsi="Wingdings" w:hint="default"/>
+        <w:sz w:val="20"/>
+      </w:rPr>
+    </w:lvl>
+    <w:lvl w:ilvl="3" w:tentative="1">
+      <w:start w:val="1"/>
+      <w:numFmt w:val="bullet"/>
+      <w:lvlText w:val=""/>
+      <w:lvlJc w:val="left"/>
+      <w:pPr>
+        <w:tabs>
+          <w:tab w:val="num" w:pos="2880"/>
+        </w:tabs>
+        <w:ind w:left="2880" w:hanging="360"/>
+      </w:pPr>
+      <w:rPr>
+        <w:rFonts w:ascii="Wingdings" w:hAnsi="Wingdings" w:hint="default"/>
+        <w:sz w:val="20"/>
+      </w:rPr>
+    </w:lvl>
+    <w:lvl w:ilvl="4" w:tentative="1">
+      <w:start w:val="1"/>
+      <w:numFmt w:val="bullet"/>
+      <w:lvlText w:val=""/>
+      <w:lvlJc w:val="left"/>
+      <w:pPr>
+        <w:tabs>
+          <w:tab w:val="num" w:pos="3600"/>
+        </w:tabs>
+        <w:ind w:left="3600" w:hanging="360"/>
+      </w:pPr>
+      <w:rPr>
+        <w:rFonts w:ascii="Wingdings" w:hAnsi="Wingdings" w:hint="default"/>
+        <w:sz w:val="20"/>
+      </w:rPr>
+    </w:lvl>
+    <w:lvl w:ilvl="5" w:tentative="1">
+      <w:start w:val="1"/>
+      <w:numFmt w:val="bullet"/>
+      <w:lvlText w:val=""/>
+      <w:lvlJc w:val="left"/>
+      <w:pPr>
+        <w:tabs>
+          <w:tab w:val="num" w:pos="4320"/>
+        </w:tabs>
+        <w:ind w:left="4320" w:hanging="360"/>
+      </w:pPr>
+      <w:rPr>
+        <w:rFonts w:ascii="Wingdings" w:hAnsi="Wingdings" w:hint="default"/>
+        <w:sz w:val="20"/>
+      </w:rPr>
+    </w:lvl>
+    <w:lvl w:ilvl="6" w:tentative="1">
+      <w:start w:val="1"/>
+      <w:numFmt w:val="bullet"/>
+      <w:lvlText w:val=""/>
+      <w:lvlJc w:val="left"/>
+      <w:pPr>
+        <w:tabs>
+          <w:tab w:val="num" w:pos="5040"/>
+        </w:tabs>
+        <w:ind w:left="5040" w:hanging="360"/>
+      </w:pPr>
+      <w:rPr>
+        <w:rFonts w:ascii="Wingdings" w:hAnsi="Wingdings" w:hint="default"/>
+        <w:sz w:val="20"/>
+      </w:rPr>
+    </w:lvl>
+    <w:lvl w:ilvl="7" w:tentative="1">
+      <w:start w:val="1"/>
+      <w:numFmt w:val="bullet"/>
+      <w:lvlText w:val=""/>
+      <w:lvlJc w:val="left"/>
+      <w:pPr>
+        <w:tabs>
+          <w:tab w:val="num" w:pos="5760"/>
+        </w:tabs>
+        <w:ind w:left="5760" w:hanging="360"/>
+      </w:pPr>
+      <w:rPr>
+        <w:rFonts w:ascii="Wingdings" w:hAnsi="Wingdings" w:hint="default"/>
+        <w:sz w:val="20"/>
+      </w:rPr>
+    </w:lvl>
+    <w:lvl w:ilvl="8" w:tentative="1">
+      <w:start w:val="1"/>
+      <w:numFmt w:val="bullet"/>
+      <w:lvlText w:val=""/>
+      <w:lvlJc w:val="left"/>
+      <w:pPr>
+        <w:tabs>
+          <w:tab w:val="num" w:pos="6480"/>
+        </w:tabs>
+        <w:ind w:left="6480" w:hanging="360"/>
+      </w:pPr>
+      <w:rPr>
+        <w:rFonts w:ascii="Wingdings" w:hAnsi="Wingdings" w:hint="default"/>
+        <w:sz w:val="20"/>
+      </w:rPr>
+    </w:lvl>
+  </w:abstractNum>
+  <w:abstractNum w:abstractNumId="9" w15:restartNumberingAfterBreak="0">
     <w:nsid w:val="6B8349D4"/>
     <w:multiLevelType w:val="multilevel"/>
     <w:tmpl w:val="1E1A0F6C"/>
@@ -2554,22 +4426,34 @@
     </w:lvl>
   </w:abstractNum>
   <w:num w:numId="1">
-    <w:abstractNumId w:val="1"/>
+    <w:abstractNumId w:val="3"/>
   </w:num>
   <w:num w:numId="2">
-    <w:abstractNumId w:val="3"/>
+    <w:abstractNumId w:val="6"/>
   </w:num>
   <w:num w:numId="3">
+    <w:abstractNumId w:val="7"/>
+  </w:num>
+  <w:num w:numId="4">
+    <w:abstractNumId w:val="2"/>
+  </w:num>
+  <w:num w:numId="5">
     <w:abstractNumId w:val="4"/>
   </w:num>
-  <w:num w:numId="4">
+  <w:num w:numId="6">
+    <w:abstractNumId w:val="9"/>
+  </w:num>
+  <w:num w:numId="7">
+    <w:abstractNumId w:val="8"/>
+  </w:num>
+  <w:num w:numId="8">
+    <w:abstractNumId w:val="5"/>
+  </w:num>
+  <w:num w:numId="9">
     <w:abstractNumId w:val="0"/>
   </w:num>
-  <w:num w:numId="5">
-    <w:abstractNumId w:val="2"/>
-  </w:num>
-  <w:num w:numId="6">
-    <w:abstractNumId w:val="5"/>
+  <w:num w:numId="10">
+    <w:abstractNumId w:val="1"/>
   </w:num>
 </w:numbering>
 </file>
@@ -2964,17 +4848,17 @@
     <w:lsdException w:name="List Table 6 Colorful Accent 6" w:uiPriority="51"/>
     <w:lsdException w:name="List Table 7 Colorful Accent 6" w:uiPriority="52"/>
   </w:latentStyles>
-  <w:style w:type="paragraph" w:default="1" w:styleId="a">
+  <w:style w:type="paragraph" w:default="1" w:styleId="Normal">
     <w:name w:val="Normal"/>
     <w:qFormat/>
   </w:style>
-  <w:style w:type="character" w:default="1" w:styleId="a0">
+  <w:style w:type="character" w:default="1" w:styleId="DefaultParagraphFont">
     <w:name w:val="Default Paragraph Font"/>
     <w:uiPriority w:val="1"/>
     <w:semiHidden/>
     <w:unhideWhenUsed/>
   </w:style>
-  <w:style w:type="table" w:default="1" w:styleId="a1">
+  <w:style w:type="table" w:default="1" w:styleId="TableNormal">
     <w:name w:val="Normal Table"/>
     <w:uiPriority w:val="99"/>
     <w:semiHidden/>
@@ -2989,15 +4873,15 @@
       </w:tblCellMar>
     </w:tblPr>
   </w:style>
-  <w:style w:type="numbering" w:default="1" w:styleId="a2">
+  <w:style w:type="numbering" w:default="1" w:styleId="NoList">
     <w:name w:val="No List"/>
     <w:uiPriority w:val="99"/>
     <w:semiHidden/>
     <w:unhideWhenUsed/>
   </w:style>
-  <w:style w:type="paragraph" w:styleId="a3">
+  <w:style w:type="paragraph" w:styleId="ListParagraph">
     <w:name w:val="List Paragraph"/>
-    <w:basedOn w:val="a"/>
+    <w:basedOn w:val="Normal"/>
     <w:uiPriority w:val="34"/>
     <w:qFormat/>
     <w:rsid w:val="00F3621A"/>
@@ -3006,9 +4890,9 @@
       <w:contextualSpacing/>
     </w:pPr>
   </w:style>
-  <w:style w:type="paragraph" w:styleId="a4">
+  <w:style w:type="paragraph" w:styleId="NormalWeb">
     <w:name w:val="Normal (Web)"/>
-    <w:basedOn w:val="a"/>
+    <w:basedOn w:val="Normal"/>
     <w:uiPriority w:val="99"/>
     <w:semiHidden/>
     <w:unhideWhenUsed/>
@@ -3017,6 +4901,47 @@
       <w:rFonts w:ascii="Times New Roman" w:hAnsi="Times New Roman" w:cs="Times New Roman"/>
       <w:sz w:val="24"/>
       <w:szCs w:val="24"/>
+    </w:rPr>
+  </w:style>
+  <w:style w:type="character" w:styleId="Hyperlink">
+    <w:name w:val="Hyperlink"/>
+    <w:basedOn w:val="DefaultParagraphFont"/>
+    <w:uiPriority w:val="99"/>
+    <w:unhideWhenUsed/>
+    <w:rsid w:val="00491B9B"/>
+    <w:rPr>
+      <w:color w:val="0563C1" w:themeColor="hyperlink"/>
+      <w:u w:val="single"/>
+    </w:rPr>
+  </w:style>
+  <w:style w:type="paragraph" w:styleId="HTMLPreformatted">
+    <w:name w:val="HTML Preformatted"/>
+    <w:basedOn w:val="Normal"/>
+    <w:link w:val="HTMLPreformattedChar"/>
+    <w:uiPriority w:val="99"/>
+    <w:semiHidden/>
+    <w:unhideWhenUsed/>
+    <w:rsid w:val="00C75693"/>
+    <w:pPr>
+      <w:spacing w:after="0" w:line="240" w:lineRule="auto"/>
+    </w:pPr>
+    <w:rPr>
+      <w:rFonts w:ascii="Consolas" w:hAnsi="Consolas"/>
+      <w:sz w:val="20"/>
+      <w:szCs w:val="20"/>
+    </w:rPr>
+  </w:style>
+  <w:style w:type="character" w:customStyle="1" w:styleId="HTMLPreformattedChar">
+    <w:name w:val="HTML Preformatted Char"/>
+    <w:basedOn w:val="DefaultParagraphFont"/>
+    <w:link w:val="HTMLPreformatted"/>
+    <w:uiPriority w:val="99"/>
+    <w:semiHidden/>
+    <w:rsid w:val="00C75693"/>
+    <w:rPr>
+      <w:rFonts w:ascii="Consolas" w:hAnsi="Consolas"/>
+      <w:sz w:val="20"/>
+      <w:szCs w:val="20"/>
     </w:rPr>
   </w:style>
 </w:styles>

</xml_diff>